<commit_message>
atualização do documento de acompanhamento da OS4813
</commit_message>
<xml_diff>
--- a/00_GESTAO_GERAL/05_ORDEM_SERVICO/10_OS4813/01_GESTAO/OS 4813 - Documento de Acompanhamento.docx
+++ b/00_GESTAO_GERAL/05_ORDEM_SERVICO/10_OS4813/01_GESTAO/OS 4813 - Documento de Acompanhamento.docx
@@ -1,6 +1,6 @@
 
 <file path=word/document.xml><?xml version="1.0" encoding="utf-8"?>
-<w:document xmlns:wpc="http://schemas.microsoft.com/office/word/2010/wordprocessingCanvas" xmlns:cx="http://schemas.microsoft.com/office/drawing/2014/chartex" xmlns:cx1="http://schemas.microsoft.com/office/drawing/2015/9/8/chartex" xmlns:cx2="http://schemas.microsoft.com/office/drawing/2015/10/21/chartex" xmlns:mc="http://schemas.openxmlformats.org/markup-compatibility/2006" xmlns:o="urn:schemas-microsoft-com:office:office" xmlns:r="http://schemas.openxmlformats.org/officeDocument/2006/relationships" xmlns:m="http://schemas.openxmlformats.org/officeDocument/2006/math" xmlns:v="urn:schemas-microsoft-com:vml" xmlns:wp14="http://schemas.microsoft.com/office/word/2010/wordprocessingDrawing" xmlns:wp="http://schemas.openxmlformats.org/drawingml/2006/wordprocessingDrawing" xmlns:w10="urn:schemas-microsoft-com:office:word" xmlns:w="http://schemas.openxmlformats.org/wordprocessingml/2006/main" xmlns:w14="http://schemas.microsoft.com/office/word/2010/wordml" xmlns:w15="http://schemas.microsoft.com/office/word/2012/wordml" xmlns:w16se="http://schemas.microsoft.com/office/word/2015/wordml/symex" xmlns:wpg="http://schemas.microsoft.com/office/word/2010/wordprocessingGroup" xmlns:wpi="http://schemas.microsoft.com/office/word/2010/wordprocessingInk" xmlns:wne="http://schemas.microsoft.com/office/word/2006/wordml" xmlns:wps="http://schemas.microsoft.com/office/word/2010/wordprocessingShape" mc:Ignorable="w14 w15 w16se wp14">
+<w:document xmlns:wpc="http://schemas.microsoft.com/office/word/2010/wordprocessingCanvas" xmlns:mc="http://schemas.openxmlformats.org/markup-compatibility/2006" xmlns:o="urn:schemas-microsoft-com:office:office" xmlns:r="http://schemas.openxmlformats.org/officeDocument/2006/relationships" xmlns:m="http://schemas.openxmlformats.org/officeDocument/2006/math" xmlns:v="urn:schemas-microsoft-com:vml" xmlns:wp14="http://schemas.microsoft.com/office/word/2010/wordprocessingDrawing" xmlns:wp="http://schemas.openxmlformats.org/drawingml/2006/wordprocessingDrawing" xmlns:w10="urn:schemas-microsoft-com:office:word" xmlns:w="http://schemas.openxmlformats.org/wordprocessingml/2006/main" xmlns:w14="http://schemas.microsoft.com/office/word/2010/wordml" xmlns:w15="http://schemas.microsoft.com/office/word/2012/wordml" xmlns:wpg="http://schemas.microsoft.com/office/word/2010/wordprocessingGroup" xmlns:wpi="http://schemas.microsoft.com/office/word/2010/wordprocessingInk" xmlns:wne="http://schemas.microsoft.com/office/word/2006/wordml" xmlns:wps="http://schemas.microsoft.com/office/word/2010/wordprocessingShape" mc:Ignorable="w14 w15 wp14">
   <w:body>
     <w:p>
       <w:pPr>
@@ -295,16 +295,7 @@
                 <w:sz w:val="24"/>
                 <w:szCs w:val="24"/>
               </w:rPr>
-              <w:t xml:space="preserve">Instalar e Atualizar </w:t>
-            </w:r>
-            <w:bookmarkStart w:id="0" w:name="_GoBack"/>
-            <w:bookmarkEnd w:id="0"/>
-            <w:r>
-              <w:rPr>
-                <w:sz w:val="24"/>
-                <w:szCs w:val="24"/>
-              </w:rPr>
-              <w:t>Versão do Agente Digital Fiscal</w:t>
+              <w:t>Instalar e Atualizar Versão do Agente Digital Fiscal</w:t>
             </w:r>
             <w:r>
               <w:rPr>
@@ -842,6 +833,7 @@
       <w:tblPr>
         <w:tblStyle w:val="Tabelacomgrade"/>
         <w:tblW w:w="9071" w:type="dxa"/>
+        <w:tblInd w:w="5" w:type="dxa"/>
         <w:tblLook w:val="04A0" w:firstRow="1" w:lastRow="0" w:firstColumn="1" w:lastColumn="0" w:noHBand="0" w:noVBand="1"/>
       </w:tblPr>
       <w:tblGrid>
@@ -973,7 +965,7 @@
                 <w:sz w:val="24"/>
                 <w:szCs w:val="24"/>
               </w:rPr>
-              <w:t>0</w:t>
+              <w:t>7</w:t>
             </w:r>
             <w:r>
               <w:rPr>
@@ -1231,6 +1223,15 @@
             <w:pPr>
               <w:spacing w:after="0"/>
             </w:pPr>
+            <w:r>
+              <w:t>2</w:t>
+            </w:r>
+            <w:r>
+              <w:t>7</w:t>
+            </w:r>
+            <w:r>
+              <w:t>/09/16</w:t>
+            </w:r>
           </w:p>
         </w:tc>
         <w:tc>
@@ -1245,6 +1246,12 @@
                 <w:szCs w:val="20"/>
               </w:rPr>
             </w:pPr>
+            <w:r>
+              <w:rPr>
+                <w:szCs w:val="20"/>
+              </w:rPr>
+              <w:t>Acompanhamento da OS</w:t>
+            </w:r>
           </w:p>
         </w:tc>
       </w:tr>
@@ -1819,7 +1826,7 @@
               <w:t>/0</w:t>
             </w:r>
             <w:r>
-              <w:t>8</w:t>
+              <w:t>9</w:t>
             </w:r>
             <w:r>
               <w:t>/16</w:t>
@@ -1863,6 +1870,21 @@
               <w:spacing w:after="0"/>
               <w:jc w:val="center"/>
             </w:pPr>
+            <w:r>
+              <w:t>2</w:t>
+            </w:r>
+            <w:r>
+              <w:t>7</w:t>
+            </w:r>
+            <w:r>
+              <w:t>/0</w:t>
+            </w:r>
+            <w:r>
+              <w:t>9</w:t>
+            </w:r>
+            <w:r>
+              <w:t>/16</w:t>
+            </w:r>
           </w:p>
         </w:tc>
         <w:tc>
@@ -1873,6 +1895,9 @@
             <w:pPr>
               <w:spacing w:after="0"/>
             </w:pPr>
+            <w:r>
+              <w:t>Chamado Iniciado</w:t>
+            </w:r>
           </w:p>
         </w:tc>
         <w:tc>
@@ -1883,6 +1908,14 @@
             <w:pPr>
               <w:spacing w:after="0"/>
             </w:pPr>
+            <w:proofErr w:type="spellStart"/>
+            <w:r>
+              <w:t>NTConsult</w:t>
+            </w:r>
+            <w:proofErr w:type="spellEnd"/>
+            <w:r>
+              <w:t xml:space="preserve"> – Rodrigo Borges</w:t>
+            </w:r>
           </w:p>
         </w:tc>
       </w:tr>
@@ -1906,6 +1939,8 @@
             <w:pPr>
               <w:spacing w:after="0"/>
             </w:pPr>
+            <w:bookmarkStart w:id="0" w:name="_GoBack"/>
+            <w:bookmarkEnd w:id="0"/>
           </w:p>
         </w:tc>
         <w:tc>
@@ -3740,18 +3775,8 @@
           <w:sz w:val="24"/>
           <w:szCs w:val="24"/>
         </w:rPr>
-        <w:t xml:space="preserve">Sanções </w:t>
+        <w:t>Sanções a Aplicar</w:t>
       </w:r>
-      <w:proofErr w:type="gramStart"/>
-      <w:r>
-        <w:rPr>
-          <w:b/>
-          <w:sz w:val="24"/>
-          <w:szCs w:val="24"/>
-        </w:rPr>
-        <w:t>a Aplicar</w:t>
-      </w:r>
-      <w:proofErr w:type="gramEnd"/>
       <w:r>
         <w:rPr>
           <w:b/>
@@ -3786,7 +3811,7 @@
 </file>
 
 <file path=word/endnotes.xml><?xml version="1.0" encoding="utf-8"?>
-<w:endnotes xmlns:wpc="http://schemas.microsoft.com/office/word/2010/wordprocessingCanvas" xmlns:cx="http://schemas.microsoft.com/office/drawing/2014/chartex" xmlns:cx1="http://schemas.microsoft.com/office/drawing/2015/9/8/chartex" xmlns:cx2="http://schemas.microsoft.com/office/drawing/2015/10/21/chartex" xmlns:mc="http://schemas.openxmlformats.org/markup-compatibility/2006" xmlns:o="urn:schemas-microsoft-com:office:office" xmlns:r="http://schemas.openxmlformats.org/officeDocument/2006/relationships" xmlns:m="http://schemas.openxmlformats.org/officeDocument/2006/math" xmlns:v="urn:schemas-microsoft-com:vml" xmlns:wp14="http://schemas.microsoft.com/office/word/2010/wordprocessingDrawing" xmlns:wp="http://schemas.openxmlformats.org/drawingml/2006/wordprocessingDrawing" xmlns:w10="urn:schemas-microsoft-com:office:word" xmlns:w="http://schemas.openxmlformats.org/wordprocessingml/2006/main" xmlns:w14="http://schemas.microsoft.com/office/word/2010/wordml" xmlns:w15="http://schemas.microsoft.com/office/word/2012/wordml" xmlns:w16se="http://schemas.microsoft.com/office/word/2015/wordml/symex" xmlns:wpg="http://schemas.microsoft.com/office/word/2010/wordprocessingGroup" xmlns:wpi="http://schemas.microsoft.com/office/word/2010/wordprocessingInk" xmlns:wne="http://schemas.microsoft.com/office/word/2006/wordml" xmlns:wps="http://schemas.microsoft.com/office/word/2010/wordprocessingShape" mc:Ignorable="w14 w15 w16se wp14">
+<w:endnotes xmlns:wpc="http://schemas.microsoft.com/office/word/2010/wordprocessingCanvas" xmlns:mc="http://schemas.openxmlformats.org/markup-compatibility/2006" xmlns:o="urn:schemas-microsoft-com:office:office" xmlns:r="http://schemas.openxmlformats.org/officeDocument/2006/relationships" xmlns:m="http://schemas.openxmlformats.org/officeDocument/2006/math" xmlns:v="urn:schemas-microsoft-com:vml" xmlns:wp14="http://schemas.microsoft.com/office/word/2010/wordprocessingDrawing" xmlns:wp="http://schemas.openxmlformats.org/drawingml/2006/wordprocessingDrawing" xmlns:w10="urn:schemas-microsoft-com:office:word" xmlns:w="http://schemas.openxmlformats.org/wordprocessingml/2006/main" xmlns:w14="http://schemas.microsoft.com/office/word/2010/wordml" xmlns:w15="http://schemas.microsoft.com/office/word/2012/wordml" xmlns:wpg="http://schemas.microsoft.com/office/word/2010/wordprocessingGroup" xmlns:wpi="http://schemas.microsoft.com/office/word/2010/wordprocessingInk" xmlns:wne="http://schemas.microsoft.com/office/word/2006/wordml" xmlns:wps="http://schemas.microsoft.com/office/word/2010/wordprocessingShape" mc:Ignorable="w14 w15 wp14">
   <w:endnote w:type="separator" w:id="-1">
     <w:p>
       <w:r>
@@ -3805,7 +3830,7 @@
 </file>
 
 <file path=word/footer1.xml><?xml version="1.0" encoding="utf-8"?>
-<w:ftr xmlns:wpc="http://schemas.microsoft.com/office/word/2010/wordprocessingCanvas" xmlns:cx="http://schemas.microsoft.com/office/drawing/2014/chartex" xmlns:cx1="http://schemas.microsoft.com/office/drawing/2015/9/8/chartex" xmlns:cx2="http://schemas.microsoft.com/office/drawing/2015/10/21/chartex" xmlns:mc="http://schemas.openxmlformats.org/markup-compatibility/2006" xmlns:o="urn:schemas-microsoft-com:office:office" xmlns:r="http://schemas.openxmlformats.org/officeDocument/2006/relationships" xmlns:m="http://schemas.openxmlformats.org/officeDocument/2006/math" xmlns:v="urn:schemas-microsoft-com:vml" xmlns:wp14="http://schemas.microsoft.com/office/word/2010/wordprocessingDrawing" xmlns:wp="http://schemas.openxmlformats.org/drawingml/2006/wordprocessingDrawing" xmlns:w10="urn:schemas-microsoft-com:office:word" xmlns:w="http://schemas.openxmlformats.org/wordprocessingml/2006/main" xmlns:w14="http://schemas.microsoft.com/office/word/2010/wordml" xmlns:w15="http://schemas.microsoft.com/office/word/2012/wordml" xmlns:w16se="http://schemas.microsoft.com/office/word/2015/wordml/symex" xmlns:wpg="http://schemas.microsoft.com/office/word/2010/wordprocessingGroup" xmlns:wpi="http://schemas.microsoft.com/office/word/2010/wordprocessingInk" xmlns:wne="http://schemas.microsoft.com/office/word/2006/wordml" xmlns:wps="http://schemas.microsoft.com/office/word/2010/wordprocessingShape" mc:Ignorable="w14 w15 w16se wp14">
+<w:ftr xmlns:wpc="http://schemas.microsoft.com/office/word/2010/wordprocessingCanvas" xmlns:mc="http://schemas.openxmlformats.org/markup-compatibility/2006" xmlns:o="urn:schemas-microsoft-com:office:office" xmlns:r="http://schemas.openxmlformats.org/officeDocument/2006/relationships" xmlns:m="http://schemas.openxmlformats.org/officeDocument/2006/math" xmlns:v="urn:schemas-microsoft-com:vml" xmlns:wp14="http://schemas.microsoft.com/office/word/2010/wordprocessingDrawing" xmlns:wp="http://schemas.openxmlformats.org/drawingml/2006/wordprocessingDrawing" xmlns:w10="urn:schemas-microsoft-com:office:word" xmlns:w="http://schemas.openxmlformats.org/wordprocessingml/2006/main" xmlns:w14="http://schemas.microsoft.com/office/word/2010/wordml" xmlns:w15="http://schemas.microsoft.com/office/word/2012/wordml" xmlns:wpg="http://schemas.microsoft.com/office/word/2010/wordprocessingGroup" xmlns:wpi="http://schemas.microsoft.com/office/word/2010/wordprocessingInk" xmlns:wne="http://schemas.microsoft.com/office/word/2006/wordml" xmlns:wps="http://schemas.microsoft.com/office/word/2010/wordprocessingShape" mc:Ignorable="w14 w15 wp14">
   <w:p>
     <w:pPr>
       <w:pStyle w:val="Rodap"/>
@@ -3836,7 +3861,7 @@
         <w:rStyle w:val="Nmerodepgina"/>
         <w:noProof/>
       </w:rPr>
-      <w:t>3</w:t>
+      <w:t>1</w:t>
     </w:r>
     <w:r>
       <w:rPr>
@@ -3877,7 +3902,7 @@
         <v:shape id="_x0000_s2051" type="#_x0000_t75" style="position:absolute;margin-left:275.05pt;margin-top:-9.15pt;width:211.25pt;height:35.9pt;z-index:251656704">
           <v:imagedata r:id="rId1" o:title=""/>
         </v:shape>
-        <o:OLEObject Type="Embed" ProgID="PBrush" ShapeID="_x0000_s2051" DrawAspect="Content" ObjectID="_1535893505" r:id="rId2"/>
+        <o:OLEObject Type="Embed" ProgID="PBrush" ShapeID="_x0000_s2051" DrawAspect="Content" ObjectID="_1536565779" r:id="rId2"/>
       </w:object>
     </w:r>
   </w:p>
@@ -3885,7 +3910,7 @@
 </file>
 
 <file path=word/footnotes.xml><?xml version="1.0" encoding="utf-8"?>
-<w:footnotes xmlns:wpc="http://schemas.microsoft.com/office/word/2010/wordprocessingCanvas" xmlns:cx="http://schemas.microsoft.com/office/drawing/2014/chartex" xmlns:cx1="http://schemas.microsoft.com/office/drawing/2015/9/8/chartex" xmlns:cx2="http://schemas.microsoft.com/office/drawing/2015/10/21/chartex" xmlns:mc="http://schemas.openxmlformats.org/markup-compatibility/2006" xmlns:o="urn:schemas-microsoft-com:office:office" xmlns:r="http://schemas.openxmlformats.org/officeDocument/2006/relationships" xmlns:m="http://schemas.openxmlformats.org/officeDocument/2006/math" xmlns:v="urn:schemas-microsoft-com:vml" xmlns:wp14="http://schemas.microsoft.com/office/word/2010/wordprocessingDrawing" xmlns:wp="http://schemas.openxmlformats.org/drawingml/2006/wordprocessingDrawing" xmlns:w10="urn:schemas-microsoft-com:office:word" xmlns:w="http://schemas.openxmlformats.org/wordprocessingml/2006/main" xmlns:w14="http://schemas.microsoft.com/office/word/2010/wordml" xmlns:w15="http://schemas.microsoft.com/office/word/2012/wordml" xmlns:w16se="http://schemas.microsoft.com/office/word/2015/wordml/symex" xmlns:wpg="http://schemas.microsoft.com/office/word/2010/wordprocessingGroup" xmlns:wpi="http://schemas.microsoft.com/office/word/2010/wordprocessingInk" xmlns:wne="http://schemas.microsoft.com/office/word/2006/wordml" xmlns:wps="http://schemas.microsoft.com/office/word/2010/wordprocessingShape" mc:Ignorable="w14 w15 w16se wp14">
+<w:footnotes xmlns:wpc="http://schemas.microsoft.com/office/word/2010/wordprocessingCanvas" xmlns:mc="http://schemas.openxmlformats.org/markup-compatibility/2006" xmlns:o="urn:schemas-microsoft-com:office:office" xmlns:r="http://schemas.openxmlformats.org/officeDocument/2006/relationships" xmlns:m="http://schemas.openxmlformats.org/officeDocument/2006/math" xmlns:v="urn:schemas-microsoft-com:vml" xmlns:wp14="http://schemas.microsoft.com/office/word/2010/wordprocessingDrawing" xmlns:wp="http://schemas.openxmlformats.org/drawingml/2006/wordprocessingDrawing" xmlns:w10="urn:schemas-microsoft-com:office:word" xmlns:w="http://schemas.openxmlformats.org/wordprocessingml/2006/main" xmlns:w14="http://schemas.microsoft.com/office/word/2010/wordml" xmlns:w15="http://schemas.microsoft.com/office/word/2012/wordml" xmlns:wpg="http://schemas.microsoft.com/office/word/2010/wordprocessingGroup" xmlns:wpi="http://schemas.microsoft.com/office/word/2010/wordprocessingInk" xmlns:wne="http://schemas.microsoft.com/office/word/2006/wordml" xmlns:wps="http://schemas.microsoft.com/office/word/2010/wordprocessingShape" mc:Ignorable="w14 w15 wp14">
   <w:footnote w:type="separator" w:id="-1">
     <w:p>
       <w:r>
@@ -3904,7 +3929,7 @@
 </file>
 
 <file path=word/header1.xml><?xml version="1.0" encoding="utf-8"?>
-<w:hdr xmlns:wpc="http://schemas.microsoft.com/office/word/2010/wordprocessingCanvas" xmlns:cx="http://schemas.microsoft.com/office/drawing/2014/chartex" xmlns:cx1="http://schemas.microsoft.com/office/drawing/2015/9/8/chartex" xmlns:cx2="http://schemas.microsoft.com/office/drawing/2015/10/21/chartex" xmlns:mc="http://schemas.openxmlformats.org/markup-compatibility/2006" xmlns:o="urn:schemas-microsoft-com:office:office" xmlns:r="http://schemas.openxmlformats.org/officeDocument/2006/relationships" xmlns:m="http://schemas.openxmlformats.org/officeDocument/2006/math" xmlns:v="urn:schemas-microsoft-com:vml" xmlns:wp14="http://schemas.microsoft.com/office/word/2010/wordprocessingDrawing" xmlns:wp="http://schemas.openxmlformats.org/drawingml/2006/wordprocessingDrawing" xmlns:w10="urn:schemas-microsoft-com:office:word" xmlns:w="http://schemas.openxmlformats.org/wordprocessingml/2006/main" xmlns:w14="http://schemas.microsoft.com/office/word/2010/wordml" xmlns:w15="http://schemas.microsoft.com/office/word/2012/wordml" xmlns:w16se="http://schemas.microsoft.com/office/word/2015/wordml/symex" xmlns:wpg="http://schemas.microsoft.com/office/word/2010/wordprocessingGroup" xmlns:wpi="http://schemas.microsoft.com/office/word/2010/wordprocessingInk" xmlns:wne="http://schemas.microsoft.com/office/word/2006/wordml" xmlns:wps="http://schemas.microsoft.com/office/word/2010/wordprocessingShape" mc:Ignorable="w14 w15 w16se wp14">
+<w:hdr xmlns:wpc="http://schemas.microsoft.com/office/word/2010/wordprocessingCanvas" xmlns:mc="http://schemas.openxmlformats.org/markup-compatibility/2006" xmlns:o="urn:schemas-microsoft-com:office:office" xmlns:r="http://schemas.openxmlformats.org/officeDocument/2006/relationships" xmlns:m="http://schemas.openxmlformats.org/officeDocument/2006/math" xmlns:v="urn:schemas-microsoft-com:vml" xmlns:wp14="http://schemas.microsoft.com/office/word/2010/wordprocessingDrawing" xmlns:wp="http://schemas.openxmlformats.org/drawingml/2006/wordprocessingDrawing" xmlns:w10="urn:schemas-microsoft-com:office:word" xmlns:w="http://schemas.openxmlformats.org/wordprocessingml/2006/main" xmlns:w14="http://schemas.microsoft.com/office/word/2010/wordml" xmlns:w15="http://schemas.microsoft.com/office/word/2012/wordml" xmlns:wpg="http://schemas.microsoft.com/office/word/2010/wordprocessingGroup" xmlns:wpi="http://schemas.microsoft.com/office/word/2010/wordprocessingInk" xmlns:wne="http://schemas.microsoft.com/office/word/2006/wordml" xmlns:wps="http://schemas.microsoft.com/office/word/2010/wordprocessingShape" mc:Ignorable="w14 w15 wp14">
   <w:p>
     <w:pPr>
       <w:pStyle w:val="Cabealho"/>
@@ -4047,7 +4072,7 @@
 </file>
 
 <file path=word/styles.xml><?xml version="1.0" encoding="utf-8"?>
-<w:styles xmlns:mc="http://schemas.openxmlformats.org/markup-compatibility/2006" xmlns:r="http://schemas.openxmlformats.org/officeDocument/2006/relationships" xmlns:w="http://schemas.openxmlformats.org/wordprocessingml/2006/main" xmlns:w14="http://schemas.microsoft.com/office/word/2010/wordml" xmlns:w15="http://schemas.microsoft.com/office/word/2012/wordml" xmlns:w16se="http://schemas.microsoft.com/office/word/2015/wordml/symex" mc:Ignorable="w14 w15 w16se">
+<w:styles xmlns:mc="http://schemas.openxmlformats.org/markup-compatibility/2006" xmlns:r="http://schemas.openxmlformats.org/officeDocument/2006/relationships" xmlns:w="http://schemas.openxmlformats.org/wordprocessingml/2006/main" xmlns:w14="http://schemas.microsoft.com/office/word/2010/wordml" xmlns:w15="http://schemas.microsoft.com/office/word/2012/wordml" mc:Ignorable="w14 w15">
   <w:docDefaults>
     <w:rPrDefault>
       <w:rPr>
@@ -4057,7 +4082,7 @@
     </w:rPrDefault>
     <w:pPrDefault/>
   </w:docDefaults>
-  <w:latentStyles w:defLockedState="0" w:defUIPriority="99" w:defSemiHidden="0" w:defUnhideWhenUsed="0" w:defQFormat="0" w:count="373">
+  <w:latentStyles w:defLockedState="0" w:defUIPriority="99" w:defSemiHidden="0" w:defUnhideWhenUsed="0" w:defQFormat="0" w:count="371">
     <w:lsdException w:name="Normal" w:uiPriority="0" w:qFormat="1"/>
     <w:lsdException w:name="heading 1" w:uiPriority="9" w:qFormat="1"/>
     <w:lsdException w:name="heading 2" w:semiHidden="1" w:uiPriority="9" w:unhideWhenUsed="1" w:qFormat="1"/>
@@ -4429,8 +4454,6 @@
     <w:lsdException w:name="List Table 5 Dark Accent 6" w:uiPriority="50"/>
     <w:lsdException w:name="List Table 6 Colorful Accent 6" w:uiPriority="51"/>
     <w:lsdException w:name="List Table 7 Colorful Accent 6" w:uiPriority="52"/>
-    <w:lsdException w:name="Mention" w:semiHidden="1" w:unhideWhenUsed="1"/>
-    <w:lsdException w:name="Smart Hyperlink" w:semiHidden="1" w:unhideWhenUsed="1"/>
   </w:latentStyles>
   <w:style w:type="paragraph" w:default="1" w:styleId="Normal">
     <w:name w:val="Normal"/>
@@ -4534,6 +4557,7 @@
       <w:lang w:eastAsia="en-US"/>
     </w:rPr>
     <w:tblPr>
+      <w:tblInd w:w="0" w:type="dxa"/>
       <w:tblBorders>
         <w:top w:val="single" w:sz="4" w:space="0" w:color="auto"/>
         <w:left w:val="single" w:sz="4" w:space="0" w:color="auto"/>
@@ -4542,6 +4566,12 @@
         <w:insideH w:val="single" w:sz="4" w:space="0" w:color="auto"/>
         <w:insideV w:val="single" w:sz="4" w:space="0" w:color="auto"/>
       </w:tblBorders>
+      <w:tblCellMar>
+        <w:top w:w="0" w:type="dxa"/>
+        <w:left w:w="108" w:type="dxa"/>
+        <w:bottom w:w="0" w:type="dxa"/>
+        <w:right w:w="108" w:type="dxa"/>
+      </w:tblCellMar>
     </w:tblPr>
   </w:style>
 </w:styles>

</xml_diff>

<commit_message>
Atualização do Documento de Acompanhamento da OS 4813.
</commit_message>
<xml_diff>
--- a/00_GESTAO_GERAL/05_ORDEM_SERVICO/10_OS4813/01_GESTAO/OS 4813 - Documento de Acompanhamento.docx
+++ b/00_GESTAO_GERAL/05_ORDEM_SERVICO/10_OS4813/01_GESTAO/OS 4813 - Documento de Acompanhamento.docx
@@ -1,6 +1,6 @@
 
 <file path=word/document.xml><?xml version="1.0" encoding="utf-8"?>
-<w:document xmlns:wpc="http://schemas.microsoft.com/office/word/2010/wordprocessingCanvas" xmlns:mc="http://schemas.openxmlformats.org/markup-compatibility/2006" xmlns:o="urn:schemas-microsoft-com:office:office" xmlns:r="http://schemas.openxmlformats.org/officeDocument/2006/relationships" xmlns:m="http://schemas.openxmlformats.org/officeDocument/2006/math" xmlns:v="urn:schemas-microsoft-com:vml" xmlns:wp14="http://schemas.microsoft.com/office/word/2010/wordprocessingDrawing" xmlns:wp="http://schemas.openxmlformats.org/drawingml/2006/wordprocessingDrawing" xmlns:w10="urn:schemas-microsoft-com:office:word" xmlns:w="http://schemas.openxmlformats.org/wordprocessingml/2006/main" xmlns:w14="http://schemas.microsoft.com/office/word/2010/wordml" xmlns:w15="http://schemas.microsoft.com/office/word/2012/wordml" xmlns:wpg="http://schemas.microsoft.com/office/word/2010/wordprocessingGroup" xmlns:wpi="http://schemas.microsoft.com/office/word/2010/wordprocessingInk" xmlns:wne="http://schemas.microsoft.com/office/word/2006/wordml" xmlns:wps="http://schemas.microsoft.com/office/word/2010/wordprocessingShape" mc:Ignorable="w14 w15 wp14">
+<w:document xmlns:wpc="http://schemas.microsoft.com/office/word/2010/wordprocessingCanvas" xmlns:mc="http://schemas.openxmlformats.org/markup-compatibility/2006" xmlns:o="urn:schemas-microsoft-com:office:office" xmlns:r="http://schemas.openxmlformats.org/officeDocument/2006/relationships" xmlns:m="http://schemas.openxmlformats.org/officeDocument/2006/math" xmlns:v="urn:schemas-microsoft-com:vml" xmlns:wp14="http://schemas.microsoft.com/office/word/2010/wordprocessingDrawing" xmlns:wp="http://schemas.openxmlformats.org/drawingml/2006/wordprocessingDrawing" xmlns:w10="urn:schemas-microsoft-com:office:word" xmlns:w="http://schemas.openxmlformats.org/wordprocessingml/2006/main" xmlns:w14="http://schemas.microsoft.com/office/word/2010/wordml" xmlns:wpg="http://schemas.microsoft.com/office/word/2010/wordprocessingGroup" xmlns:wpi="http://schemas.microsoft.com/office/word/2010/wordprocessingInk" xmlns:wne="http://schemas.microsoft.com/office/word/2006/wordml" xmlns:wps="http://schemas.microsoft.com/office/word/2010/wordprocessingShape" mc:Ignorable="w14 wp14">
   <w:body>
     <w:p>
       <w:pPr>
@@ -1985,8 +1985,6 @@
           <w:szCs w:val="16"/>
         </w:rPr>
       </w:pPr>
-      <w:bookmarkStart w:id="0" w:name="_GoBack"/>
-      <w:bookmarkEnd w:id="0"/>
     </w:p>
     <w:tbl>
       <w:tblPr>
@@ -2158,140 +2156,6 @@
               </w:rPr>
               <w:t>Número de Inconformidades Não Graves</w:t>
             </w:r>
-          </w:p>
-        </w:tc>
-      </w:tr>
-      <w:tr>
-        <w:tc>
-          <w:tcPr>
-            <w:tcW w:w="1701" w:type="dxa"/>
-            <w:shd w:val="clear" w:color="auto" w:fill="auto"/>
-            <w:vAlign w:val="bottom"/>
-          </w:tcPr>
-          <w:p>
-            <w:pPr>
-              <w:spacing w:after="0"/>
-              <w:jc w:val="center"/>
-            </w:pPr>
-          </w:p>
-        </w:tc>
-        <w:tc>
-          <w:tcPr>
-            <w:tcW w:w="1134" w:type="dxa"/>
-            <w:shd w:val="clear" w:color="auto" w:fill="auto"/>
-            <w:vAlign w:val="bottom"/>
-          </w:tcPr>
-          <w:p>
-            <w:pPr>
-              <w:spacing w:after="0"/>
-              <w:jc w:val="center"/>
-            </w:pPr>
-          </w:p>
-        </w:tc>
-        <w:tc>
-          <w:tcPr>
-            <w:tcW w:w="1701" w:type="dxa"/>
-            <w:shd w:val="clear" w:color="auto" w:fill="auto"/>
-            <w:vAlign w:val="bottom"/>
-          </w:tcPr>
-          <w:p>
-            <w:pPr>
-              <w:spacing w:after="0"/>
-              <w:jc w:val="center"/>
-            </w:pPr>
-          </w:p>
-        </w:tc>
-        <w:tc>
-          <w:tcPr>
-            <w:tcW w:w="2268" w:type="dxa"/>
-            <w:shd w:val="clear" w:color="auto" w:fill="auto"/>
-            <w:vAlign w:val="bottom"/>
-          </w:tcPr>
-          <w:p>
-            <w:pPr>
-              <w:spacing w:after="0"/>
-              <w:jc w:val="center"/>
-            </w:pPr>
-          </w:p>
-        </w:tc>
-        <w:tc>
-          <w:tcPr>
-            <w:tcW w:w="2268" w:type="dxa"/>
-            <w:shd w:val="clear" w:color="auto" w:fill="auto"/>
-            <w:vAlign w:val="bottom"/>
-          </w:tcPr>
-          <w:p>
-            <w:pPr>
-              <w:spacing w:after="0"/>
-              <w:jc w:val="center"/>
-            </w:pPr>
-          </w:p>
-        </w:tc>
-      </w:tr>
-      <w:tr>
-        <w:tc>
-          <w:tcPr>
-            <w:tcW w:w="1701" w:type="dxa"/>
-            <w:shd w:val="clear" w:color="auto" w:fill="auto"/>
-            <w:vAlign w:val="bottom"/>
-          </w:tcPr>
-          <w:p>
-            <w:pPr>
-              <w:spacing w:after="0"/>
-              <w:jc w:val="center"/>
-            </w:pPr>
-          </w:p>
-        </w:tc>
-        <w:tc>
-          <w:tcPr>
-            <w:tcW w:w="1134" w:type="dxa"/>
-            <w:shd w:val="clear" w:color="auto" w:fill="auto"/>
-            <w:vAlign w:val="bottom"/>
-          </w:tcPr>
-          <w:p>
-            <w:pPr>
-              <w:spacing w:after="0"/>
-              <w:jc w:val="center"/>
-            </w:pPr>
-          </w:p>
-        </w:tc>
-        <w:tc>
-          <w:tcPr>
-            <w:tcW w:w="1701" w:type="dxa"/>
-            <w:shd w:val="clear" w:color="auto" w:fill="auto"/>
-            <w:vAlign w:val="bottom"/>
-          </w:tcPr>
-          <w:p>
-            <w:pPr>
-              <w:spacing w:after="0"/>
-              <w:jc w:val="center"/>
-            </w:pPr>
-          </w:p>
-        </w:tc>
-        <w:tc>
-          <w:tcPr>
-            <w:tcW w:w="2268" w:type="dxa"/>
-            <w:shd w:val="clear" w:color="auto" w:fill="auto"/>
-            <w:vAlign w:val="bottom"/>
-          </w:tcPr>
-          <w:p>
-            <w:pPr>
-              <w:spacing w:after="0"/>
-              <w:jc w:val="center"/>
-            </w:pPr>
-          </w:p>
-        </w:tc>
-        <w:tc>
-          <w:tcPr>
-            <w:tcW w:w="2268" w:type="dxa"/>
-            <w:shd w:val="clear" w:color="auto" w:fill="auto"/>
-            <w:vAlign w:val="bottom"/>
-          </w:tcPr>
-          <w:p>
-            <w:pPr>
-              <w:spacing w:after="0"/>
-              <w:jc w:val="center"/>
-            </w:pPr>
           </w:p>
         </w:tc>
       </w:tr>
@@ -2664,6 +2528,13 @@
                 <w:szCs w:val="20"/>
               </w:rPr>
             </w:pPr>
+            <w:r>
+              <w:rPr>
+                <w:b/>
+                <w:szCs w:val="20"/>
+              </w:rPr>
+              <w:t>0,0</w:t>
+            </w:r>
           </w:p>
         </w:tc>
         <w:tc>
@@ -3117,7 +2988,13 @@
               <w:rPr>
                 <w:b/>
               </w:rPr>
-              <w:t>0,1</w:t>
+              <w:t>0,</w:t>
+            </w:r>
+            <w:r>
+              <w:rPr>
+                <w:b/>
+              </w:rPr>
+              <w:t>05</w:t>
             </w:r>
           </w:p>
         </w:tc>
@@ -3215,7 +3092,13 @@
               <w:rPr>
                 <w:b/>
               </w:rPr>
-              <w:t>0,1</w:t>
+              <w:t>0,</w:t>
+            </w:r>
+            <w:r>
+              <w:rPr>
+                <w:b/>
+              </w:rPr>
+              <w:t>05</w:t>
             </w:r>
           </w:p>
         </w:tc>
@@ -3314,6 +3197,12 @@
                 <w:b/>
               </w:rPr>
               <w:t>0,0</w:t>
+            </w:r>
+            <w:r>
+              <w:rPr>
+                <w:b/>
+              </w:rPr>
+              <w:t>1</w:t>
             </w:r>
           </w:p>
         </w:tc>
@@ -3512,6 +3401,13 @@
                 <w:szCs w:val="20"/>
               </w:rPr>
             </w:pPr>
+            <w:r>
+              <w:rPr>
+                <w:b/>
+                <w:szCs w:val="20"/>
+              </w:rPr>
+              <w:t>0,0</w:t>
+            </w:r>
           </w:p>
         </w:tc>
         <w:tc>
@@ -3720,6 +3616,13 @@
                 <w:szCs w:val="20"/>
               </w:rPr>
             </w:pPr>
+            <w:r>
+              <w:rPr>
+                <w:b/>
+                <w:szCs w:val="20"/>
+              </w:rPr>
+              <w:t>0,0</w:t>
+            </w:r>
           </w:p>
         </w:tc>
         <w:tc>
@@ -3742,14 +3645,6 @@
         </w:tc>
       </w:tr>
     </w:tbl>
-    <w:p>
-      <w:pPr>
-        <w:rPr>
-          <w:sz w:val="16"/>
-          <w:szCs w:val="16"/>
-        </w:rPr>
-      </w:pPr>
-    </w:p>
     <w:p>
       <w:pPr>
         <w:spacing w:after="0"/>
@@ -3758,13 +3653,6 @@
           <w:szCs w:val="16"/>
         </w:rPr>
       </w:pPr>
-      <w:r>
-        <w:rPr>
-          <w:sz w:val="16"/>
-          <w:szCs w:val="16"/>
-        </w:rPr>
-        <w:br w:type="page"/>
-      </w:r>
     </w:p>
     <w:p>
       <w:pPr>
@@ -3780,20 +3668,11 @@
           <w:sz w:val="24"/>
           <w:szCs w:val="24"/>
         </w:rPr>
-        <w:lastRenderedPageBreak/>
         <w:t>Justificativas e Observações:</w:t>
       </w:r>
     </w:p>
     <w:p/>
-    <w:p/>
     <w:p>
-      <w:pPr>
-        <w:rPr>
-          <w:b/>
-          <w:sz w:val="24"/>
-          <w:szCs w:val="24"/>
-        </w:rPr>
-      </w:pPr>
       <w:r>
         <w:rPr>
           <w:b/>
@@ -3810,22 +3689,12 @@
         </w:rPr>
         <w:t>:</w:t>
       </w:r>
+      <w:bookmarkStart w:id="0" w:name="_GoBack"/>
+      <w:bookmarkEnd w:id="0"/>
     </w:p>
-    <w:p>
-      <w:pPr>
-        <w:rPr>
-          <w:b/>
-          <w:sz w:val="24"/>
-          <w:szCs w:val="24"/>
-        </w:rPr>
-      </w:pPr>
-    </w:p>
-    <w:p/>
-    <w:p/>
-    <w:p/>
     <w:sectPr>
-      <w:headerReference w:type="default" r:id="rId6"/>
-      <w:footerReference w:type="default" r:id="rId7"/>
+      <w:headerReference w:type="default" r:id="rId7"/>
+      <w:footerReference w:type="default" r:id="rId8"/>
       <w:pgSz w:w="11906" w:h="16838"/>
       <w:pgMar w:top="1985" w:right="1701" w:bottom="1702" w:left="1701" w:header="708" w:footer="708" w:gutter="0"/>
       <w:cols w:space="708"/>
@@ -3836,7 +3705,7 @@
 </file>
 
 <file path=word/endnotes.xml><?xml version="1.0" encoding="utf-8"?>
-<w:endnotes xmlns:wpc="http://schemas.microsoft.com/office/word/2010/wordprocessingCanvas" xmlns:mc="http://schemas.openxmlformats.org/markup-compatibility/2006" xmlns:o="urn:schemas-microsoft-com:office:office" xmlns:r="http://schemas.openxmlformats.org/officeDocument/2006/relationships" xmlns:m="http://schemas.openxmlformats.org/officeDocument/2006/math" xmlns:v="urn:schemas-microsoft-com:vml" xmlns:wp14="http://schemas.microsoft.com/office/word/2010/wordprocessingDrawing" xmlns:wp="http://schemas.openxmlformats.org/drawingml/2006/wordprocessingDrawing" xmlns:w10="urn:schemas-microsoft-com:office:word" xmlns:w="http://schemas.openxmlformats.org/wordprocessingml/2006/main" xmlns:w14="http://schemas.microsoft.com/office/word/2010/wordml" xmlns:w15="http://schemas.microsoft.com/office/word/2012/wordml" xmlns:wpg="http://schemas.microsoft.com/office/word/2010/wordprocessingGroup" xmlns:wpi="http://schemas.microsoft.com/office/word/2010/wordprocessingInk" xmlns:wne="http://schemas.microsoft.com/office/word/2006/wordml" xmlns:wps="http://schemas.microsoft.com/office/word/2010/wordprocessingShape" mc:Ignorable="w14 w15 wp14">
+<w:endnotes xmlns:wpc="http://schemas.microsoft.com/office/word/2010/wordprocessingCanvas" xmlns:mc="http://schemas.openxmlformats.org/markup-compatibility/2006" xmlns:o="urn:schemas-microsoft-com:office:office" xmlns:r="http://schemas.openxmlformats.org/officeDocument/2006/relationships" xmlns:m="http://schemas.openxmlformats.org/officeDocument/2006/math" xmlns:v="urn:schemas-microsoft-com:vml" xmlns:wp14="http://schemas.microsoft.com/office/word/2010/wordprocessingDrawing" xmlns:wp="http://schemas.openxmlformats.org/drawingml/2006/wordprocessingDrawing" xmlns:w10="urn:schemas-microsoft-com:office:word" xmlns:w="http://schemas.openxmlformats.org/wordprocessingml/2006/main" xmlns:w14="http://schemas.microsoft.com/office/word/2010/wordml" xmlns:wpg="http://schemas.microsoft.com/office/word/2010/wordprocessingGroup" xmlns:wpi="http://schemas.microsoft.com/office/word/2010/wordprocessingInk" xmlns:wne="http://schemas.microsoft.com/office/word/2006/wordml" xmlns:wps="http://schemas.microsoft.com/office/word/2010/wordprocessingShape" mc:Ignorable="w14 wp14">
   <w:endnote w:type="separator" w:id="-1">
     <w:p>
       <w:r>
@@ -3855,7 +3724,7 @@
 </file>
 
 <file path=word/footer1.xml><?xml version="1.0" encoding="utf-8"?>
-<w:ftr xmlns:wpc="http://schemas.microsoft.com/office/word/2010/wordprocessingCanvas" xmlns:mc="http://schemas.openxmlformats.org/markup-compatibility/2006" xmlns:o="urn:schemas-microsoft-com:office:office" xmlns:r="http://schemas.openxmlformats.org/officeDocument/2006/relationships" xmlns:m="http://schemas.openxmlformats.org/officeDocument/2006/math" xmlns:v="urn:schemas-microsoft-com:vml" xmlns:wp14="http://schemas.microsoft.com/office/word/2010/wordprocessingDrawing" xmlns:wp="http://schemas.openxmlformats.org/drawingml/2006/wordprocessingDrawing" xmlns:w10="urn:schemas-microsoft-com:office:word" xmlns:w="http://schemas.openxmlformats.org/wordprocessingml/2006/main" xmlns:w14="http://schemas.microsoft.com/office/word/2010/wordml" xmlns:w15="http://schemas.microsoft.com/office/word/2012/wordml" xmlns:wpg="http://schemas.microsoft.com/office/word/2010/wordprocessingGroup" xmlns:wpi="http://schemas.microsoft.com/office/word/2010/wordprocessingInk" xmlns:wne="http://schemas.microsoft.com/office/word/2006/wordml" xmlns:wps="http://schemas.microsoft.com/office/word/2010/wordprocessingShape" mc:Ignorable="w14 w15 wp14">
+<w:ftr xmlns:wpc="http://schemas.microsoft.com/office/word/2010/wordprocessingCanvas" xmlns:mc="http://schemas.openxmlformats.org/markup-compatibility/2006" xmlns:o="urn:schemas-microsoft-com:office:office" xmlns:r="http://schemas.openxmlformats.org/officeDocument/2006/relationships" xmlns:m="http://schemas.openxmlformats.org/officeDocument/2006/math" xmlns:v="urn:schemas-microsoft-com:vml" xmlns:wp14="http://schemas.microsoft.com/office/word/2010/wordprocessingDrawing" xmlns:wp="http://schemas.openxmlformats.org/drawingml/2006/wordprocessingDrawing" xmlns:w10="urn:schemas-microsoft-com:office:word" xmlns:w="http://schemas.openxmlformats.org/wordprocessingml/2006/main" xmlns:w14="http://schemas.microsoft.com/office/word/2010/wordml" xmlns:wpg="http://schemas.microsoft.com/office/word/2010/wordprocessingGroup" xmlns:wpi="http://schemas.microsoft.com/office/word/2010/wordprocessingInk" xmlns:wne="http://schemas.microsoft.com/office/word/2006/wordml" xmlns:wps="http://schemas.microsoft.com/office/word/2010/wordprocessingShape" mc:Ignorable="w14 wp14">
   <w:p>
     <w:pPr>
       <w:pStyle w:val="Rodap"/>
@@ -3904,7 +3773,7 @@
         <w:noProof/>
         <w:lang w:eastAsia="pt-BR"/>
       </w:rPr>
-      <w:object w:dxaOrig="1440" w:dyaOrig="1440">
+      <w:pict>
         <v:shapetype id="_x0000_t75" coordsize="21600,21600" o:spt="75" o:preferrelative="t" path="m@4@5l@4@11@9@11@9@5xe" filled="f" stroked="f">
           <v:stroke joinstyle="miter"/>
           <v:formulas>
@@ -3927,15 +3796,15 @@
         <v:shape id="_x0000_s2051" type="#_x0000_t75" style="position:absolute;margin-left:275.05pt;margin-top:-9.15pt;width:211.25pt;height:35.9pt;z-index:251656704">
           <v:imagedata r:id="rId1" o:title=""/>
         </v:shape>
-        <o:OLEObject Type="Embed" ProgID="PBrush" ShapeID="_x0000_s2051" DrawAspect="Content" ObjectID="_1537083044" r:id="rId2"/>
-      </w:object>
+        <o:OLEObject Type="Embed" ProgID="PBrush" ShapeID="_x0000_s2051" DrawAspect="Content" ObjectID="_1537248232" r:id="rId2"/>
+      </w:pict>
     </w:r>
   </w:p>
 </w:ftr>
 </file>
 
 <file path=word/footnotes.xml><?xml version="1.0" encoding="utf-8"?>
-<w:footnotes xmlns:wpc="http://schemas.microsoft.com/office/word/2010/wordprocessingCanvas" xmlns:mc="http://schemas.openxmlformats.org/markup-compatibility/2006" xmlns:o="urn:schemas-microsoft-com:office:office" xmlns:r="http://schemas.openxmlformats.org/officeDocument/2006/relationships" xmlns:m="http://schemas.openxmlformats.org/officeDocument/2006/math" xmlns:v="urn:schemas-microsoft-com:vml" xmlns:wp14="http://schemas.microsoft.com/office/word/2010/wordprocessingDrawing" xmlns:wp="http://schemas.openxmlformats.org/drawingml/2006/wordprocessingDrawing" xmlns:w10="urn:schemas-microsoft-com:office:word" xmlns:w="http://schemas.openxmlformats.org/wordprocessingml/2006/main" xmlns:w14="http://schemas.microsoft.com/office/word/2010/wordml" xmlns:w15="http://schemas.microsoft.com/office/word/2012/wordml" xmlns:wpg="http://schemas.microsoft.com/office/word/2010/wordprocessingGroup" xmlns:wpi="http://schemas.microsoft.com/office/word/2010/wordprocessingInk" xmlns:wne="http://schemas.microsoft.com/office/word/2006/wordml" xmlns:wps="http://schemas.microsoft.com/office/word/2010/wordprocessingShape" mc:Ignorable="w14 w15 wp14">
+<w:footnotes xmlns:wpc="http://schemas.microsoft.com/office/word/2010/wordprocessingCanvas" xmlns:mc="http://schemas.openxmlformats.org/markup-compatibility/2006" xmlns:o="urn:schemas-microsoft-com:office:office" xmlns:r="http://schemas.openxmlformats.org/officeDocument/2006/relationships" xmlns:m="http://schemas.openxmlformats.org/officeDocument/2006/math" xmlns:v="urn:schemas-microsoft-com:vml" xmlns:wp14="http://schemas.microsoft.com/office/word/2010/wordprocessingDrawing" xmlns:wp="http://schemas.openxmlformats.org/drawingml/2006/wordprocessingDrawing" xmlns:w10="urn:schemas-microsoft-com:office:word" xmlns:w="http://schemas.openxmlformats.org/wordprocessingml/2006/main" xmlns:w14="http://schemas.microsoft.com/office/word/2010/wordml" xmlns:wpg="http://schemas.microsoft.com/office/word/2010/wordprocessingGroup" xmlns:wpi="http://schemas.microsoft.com/office/word/2010/wordprocessingInk" xmlns:wne="http://schemas.microsoft.com/office/word/2006/wordml" xmlns:wps="http://schemas.microsoft.com/office/word/2010/wordprocessingShape" mc:Ignorable="w14 wp14">
   <w:footnote w:type="separator" w:id="-1">
     <w:p>
       <w:r>
@@ -3954,7 +3823,7 @@
 </file>
 
 <file path=word/header1.xml><?xml version="1.0" encoding="utf-8"?>
-<w:hdr xmlns:wpc="http://schemas.microsoft.com/office/word/2010/wordprocessingCanvas" xmlns:mc="http://schemas.openxmlformats.org/markup-compatibility/2006" xmlns:o="urn:schemas-microsoft-com:office:office" xmlns:r="http://schemas.openxmlformats.org/officeDocument/2006/relationships" xmlns:m="http://schemas.openxmlformats.org/officeDocument/2006/math" xmlns:v="urn:schemas-microsoft-com:vml" xmlns:wp14="http://schemas.microsoft.com/office/word/2010/wordprocessingDrawing" xmlns:wp="http://schemas.openxmlformats.org/drawingml/2006/wordprocessingDrawing" xmlns:w10="urn:schemas-microsoft-com:office:word" xmlns:w="http://schemas.openxmlformats.org/wordprocessingml/2006/main" xmlns:w14="http://schemas.microsoft.com/office/word/2010/wordml" xmlns:w15="http://schemas.microsoft.com/office/word/2012/wordml" xmlns:wpg="http://schemas.microsoft.com/office/word/2010/wordprocessingGroup" xmlns:wpi="http://schemas.microsoft.com/office/word/2010/wordprocessingInk" xmlns:wne="http://schemas.microsoft.com/office/word/2006/wordml" xmlns:wps="http://schemas.microsoft.com/office/word/2010/wordprocessingShape" mc:Ignorable="w14 w15 wp14">
+<w:hdr xmlns:wpc="http://schemas.microsoft.com/office/word/2010/wordprocessingCanvas" xmlns:mc="http://schemas.openxmlformats.org/markup-compatibility/2006" xmlns:o="urn:schemas-microsoft-com:office:office" xmlns:r="http://schemas.openxmlformats.org/officeDocument/2006/relationships" xmlns:m="http://schemas.openxmlformats.org/officeDocument/2006/math" xmlns:v="urn:schemas-microsoft-com:vml" xmlns:wp14="http://schemas.microsoft.com/office/word/2010/wordprocessingDrawing" xmlns:wp="http://schemas.openxmlformats.org/drawingml/2006/wordprocessingDrawing" xmlns:w10="urn:schemas-microsoft-com:office:word" xmlns:w="http://schemas.openxmlformats.org/wordprocessingml/2006/main" xmlns:w14="http://schemas.microsoft.com/office/word/2010/wordml" xmlns:wpg="http://schemas.microsoft.com/office/word/2010/wordprocessingGroup" xmlns:wpi="http://schemas.microsoft.com/office/word/2010/wordprocessingInk" xmlns:wne="http://schemas.microsoft.com/office/word/2006/wordml" xmlns:wps="http://schemas.microsoft.com/office/word/2010/wordprocessingShape" mc:Ignorable="w14 wp14">
   <w:p>
     <w:pPr>
       <w:pStyle w:val="Cabealho"/>
@@ -4097,7 +3966,7 @@
 </file>
 
 <file path=word/styles.xml><?xml version="1.0" encoding="utf-8"?>
-<w:styles xmlns:mc="http://schemas.openxmlformats.org/markup-compatibility/2006" xmlns:r="http://schemas.openxmlformats.org/officeDocument/2006/relationships" xmlns:w="http://schemas.openxmlformats.org/wordprocessingml/2006/main" xmlns:w14="http://schemas.microsoft.com/office/word/2010/wordml" xmlns:w15="http://schemas.microsoft.com/office/word/2012/wordml" mc:Ignorable="w14 w15">
+<w:styles xmlns:mc="http://schemas.openxmlformats.org/markup-compatibility/2006" xmlns:r="http://schemas.openxmlformats.org/officeDocument/2006/relationships" xmlns:w="http://schemas.openxmlformats.org/wordprocessingml/2006/main" xmlns:w14="http://schemas.microsoft.com/office/word/2010/wordml" mc:Ignorable="w14">
   <w:docDefaults>
     <w:rPrDefault>
       <w:rPr>
@@ -4107,378 +3976,144 @@
     </w:rPrDefault>
     <w:pPrDefault/>
   </w:docDefaults>
-  <w:latentStyles w:defLockedState="0" w:defUIPriority="99" w:defSemiHidden="0" w:defUnhideWhenUsed="0" w:defQFormat="0" w:count="371">
-    <w:lsdException w:name="Normal" w:uiPriority="0" w:qFormat="1"/>
-    <w:lsdException w:name="heading 1" w:uiPriority="9" w:qFormat="1"/>
-    <w:lsdException w:name="heading 2" w:semiHidden="1" w:uiPriority="9" w:unhideWhenUsed="1" w:qFormat="1"/>
-    <w:lsdException w:name="heading 3" w:semiHidden="1" w:uiPriority="9" w:unhideWhenUsed="1" w:qFormat="1"/>
-    <w:lsdException w:name="heading 4" w:semiHidden="1" w:uiPriority="9" w:unhideWhenUsed="1" w:qFormat="1"/>
-    <w:lsdException w:name="heading 5" w:semiHidden="1" w:uiPriority="9" w:unhideWhenUsed="1" w:qFormat="1"/>
-    <w:lsdException w:name="heading 6" w:semiHidden="1" w:uiPriority="9" w:unhideWhenUsed="1" w:qFormat="1"/>
-    <w:lsdException w:name="heading 7" w:semiHidden="1" w:uiPriority="9" w:unhideWhenUsed="1" w:qFormat="1"/>
-    <w:lsdException w:name="heading 8" w:semiHidden="1" w:uiPriority="9" w:unhideWhenUsed="1" w:qFormat="1"/>
-    <w:lsdException w:name="heading 9" w:semiHidden="1" w:uiPriority="9" w:unhideWhenUsed="1" w:qFormat="1"/>
-    <w:lsdException w:name="index 1" w:semiHidden="1" w:unhideWhenUsed="1"/>
-    <w:lsdException w:name="index 2" w:semiHidden="1" w:unhideWhenUsed="1"/>
-    <w:lsdException w:name="index 3" w:semiHidden="1" w:unhideWhenUsed="1"/>
-    <w:lsdException w:name="index 4" w:semiHidden="1" w:unhideWhenUsed="1"/>
-    <w:lsdException w:name="index 5" w:semiHidden="1" w:unhideWhenUsed="1"/>
-    <w:lsdException w:name="index 6" w:semiHidden="1" w:unhideWhenUsed="1"/>
-    <w:lsdException w:name="index 7" w:semiHidden="1" w:unhideWhenUsed="1"/>
-    <w:lsdException w:name="index 8" w:semiHidden="1" w:unhideWhenUsed="1"/>
-    <w:lsdException w:name="index 9" w:semiHidden="1" w:unhideWhenUsed="1"/>
-    <w:lsdException w:name="toc 1" w:semiHidden="1" w:uiPriority="39" w:unhideWhenUsed="1"/>
-    <w:lsdException w:name="toc 2" w:semiHidden="1" w:uiPriority="39" w:unhideWhenUsed="1"/>
-    <w:lsdException w:name="toc 3" w:semiHidden="1" w:uiPriority="39" w:unhideWhenUsed="1"/>
-    <w:lsdException w:name="toc 4" w:semiHidden="1" w:uiPriority="39" w:unhideWhenUsed="1"/>
-    <w:lsdException w:name="toc 5" w:semiHidden="1" w:uiPriority="39" w:unhideWhenUsed="1"/>
-    <w:lsdException w:name="toc 6" w:semiHidden="1" w:uiPriority="39" w:unhideWhenUsed="1"/>
-    <w:lsdException w:name="toc 7" w:semiHidden="1" w:uiPriority="39" w:unhideWhenUsed="1"/>
-    <w:lsdException w:name="toc 8" w:semiHidden="1" w:uiPriority="39" w:unhideWhenUsed="1"/>
-    <w:lsdException w:name="toc 9" w:semiHidden="1" w:uiPriority="39" w:unhideWhenUsed="1"/>
-    <w:lsdException w:name="Normal Indent" w:semiHidden="1" w:unhideWhenUsed="1"/>
-    <w:lsdException w:name="footnote text" w:semiHidden="1" w:unhideWhenUsed="1"/>
-    <w:lsdException w:name="annotation text" w:semiHidden="1" w:unhideWhenUsed="1"/>
-    <w:lsdException w:name="header" w:semiHidden="1" w:unhideWhenUsed="1"/>
-    <w:lsdException w:name="footer" w:semiHidden="1" w:unhideWhenUsed="1"/>
-    <w:lsdException w:name="index heading" w:semiHidden="1" w:unhideWhenUsed="1"/>
-    <w:lsdException w:name="caption" w:semiHidden="1" w:uiPriority="35" w:unhideWhenUsed="1" w:qFormat="1"/>
-    <w:lsdException w:name="table of figures" w:semiHidden="1" w:unhideWhenUsed="1"/>
-    <w:lsdException w:name="envelope address" w:semiHidden="1" w:unhideWhenUsed="1"/>
-    <w:lsdException w:name="envelope return" w:semiHidden="1" w:unhideWhenUsed="1"/>
-    <w:lsdException w:name="footnote reference" w:semiHidden="1" w:unhideWhenUsed="1"/>
-    <w:lsdException w:name="annotation reference" w:semiHidden="1" w:unhideWhenUsed="1"/>
-    <w:lsdException w:name="line number" w:semiHidden="1" w:unhideWhenUsed="1"/>
-    <w:lsdException w:name="page number" w:semiHidden="1" w:unhideWhenUsed="1"/>
-    <w:lsdException w:name="endnote reference" w:semiHidden="1" w:unhideWhenUsed="1"/>
-    <w:lsdException w:name="endnote text" w:semiHidden="1" w:unhideWhenUsed="1"/>
-    <w:lsdException w:name="table of authorities" w:semiHidden="1" w:unhideWhenUsed="1"/>
-    <w:lsdException w:name="macro" w:semiHidden="1" w:unhideWhenUsed="1"/>
-    <w:lsdException w:name="toa heading" w:semiHidden="1" w:unhideWhenUsed="1"/>
-    <w:lsdException w:name="List" w:semiHidden="1" w:unhideWhenUsed="1"/>
-    <w:lsdException w:name="List Bullet" w:semiHidden="1" w:unhideWhenUsed="1"/>
-    <w:lsdException w:name="List Number" w:semiHidden="1" w:unhideWhenUsed="1"/>
-    <w:lsdException w:name="List 2" w:semiHidden="1" w:unhideWhenUsed="1"/>
-    <w:lsdException w:name="List 3" w:semiHidden="1" w:unhideWhenUsed="1"/>
-    <w:lsdException w:name="List 4" w:semiHidden="1" w:unhideWhenUsed="1"/>
-    <w:lsdException w:name="List 5" w:semiHidden="1" w:unhideWhenUsed="1"/>
-    <w:lsdException w:name="List Bullet 2" w:semiHidden="1" w:unhideWhenUsed="1"/>
-    <w:lsdException w:name="List Bullet 3" w:semiHidden="1" w:unhideWhenUsed="1"/>
-    <w:lsdException w:name="List Bullet 4" w:semiHidden="1" w:unhideWhenUsed="1"/>
-    <w:lsdException w:name="List Bullet 5" w:semiHidden="1" w:unhideWhenUsed="1"/>
-    <w:lsdException w:name="List Number 2" w:semiHidden="1" w:unhideWhenUsed="1"/>
-    <w:lsdException w:name="List Number 3" w:semiHidden="1" w:unhideWhenUsed="1"/>
-    <w:lsdException w:name="List Number 4" w:semiHidden="1" w:unhideWhenUsed="1"/>
-    <w:lsdException w:name="List Number 5" w:semiHidden="1" w:unhideWhenUsed="1"/>
-    <w:lsdException w:name="Title" w:uiPriority="10" w:qFormat="1"/>
-    <w:lsdException w:name="Closing" w:semiHidden="1" w:unhideWhenUsed="1"/>
-    <w:lsdException w:name="Signature" w:semiHidden="1" w:unhideWhenUsed="1"/>
-    <w:lsdException w:name="Default Paragraph Font" w:semiHidden="1" w:uiPriority="1" w:unhideWhenUsed="1"/>
-    <w:lsdException w:name="Body Text" w:semiHidden="1" w:unhideWhenUsed="1"/>
-    <w:lsdException w:name="Body Text Indent" w:semiHidden="1" w:unhideWhenUsed="1"/>
-    <w:lsdException w:name="List Continue" w:semiHidden="1" w:unhideWhenUsed="1"/>
-    <w:lsdException w:name="List Continue 2" w:semiHidden="1" w:unhideWhenUsed="1"/>
-    <w:lsdException w:name="List Continue 3" w:semiHidden="1" w:unhideWhenUsed="1"/>
-    <w:lsdException w:name="List Continue 4" w:semiHidden="1" w:unhideWhenUsed="1"/>
-    <w:lsdException w:name="List Continue 5" w:semiHidden="1" w:unhideWhenUsed="1"/>
-    <w:lsdException w:name="Message Header" w:semiHidden="1" w:unhideWhenUsed="1"/>
-    <w:lsdException w:name="Subtitle" w:uiPriority="11" w:qFormat="1"/>
-    <w:lsdException w:name="Salutation" w:semiHidden="1" w:unhideWhenUsed="1"/>
-    <w:lsdException w:name="Date" w:semiHidden="1" w:unhideWhenUsed="1"/>
-    <w:lsdException w:name="Body Text First Indent" w:semiHidden="1" w:unhideWhenUsed="1"/>
-    <w:lsdException w:name="Body Text First Indent 2" w:semiHidden="1" w:unhideWhenUsed="1"/>
-    <w:lsdException w:name="Note Heading" w:semiHidden="1" w:unhideWhenUsed="1"/>
-    <w:lsdException w:name="Body Text 2" w:semiHidden="1" w:unhideWhenUsed="1"/>
-    <w:lsdException w:name="Body Text 3" w:semiHidden="1" w:unhideWhenUsed="1"/>
-    <w:lsdException w:name="Body Text Indent 2" w:semiHidden="1" w:unhideWhenUsed="1"/>
-    <w:lsdException w:name="Body Text Indent 3" w:semiHidden="1" w:unhideWhenUsed="1"/>
-    <w:lsdException w:name="Block Text" w:semiHidden="1" w:unhideWhenUsed="1"/>
-    <w:lsdException w:name="Hyperlink" w:semiHidden="1" w:unhideWhenUsed="1"/>
-    <w:lsdException w:name="FollowedHyperlink" w:semiHidden="1" w:unhideWhenUsed="1"/>
-    <w:lsdException w:name="Strong" w:uiPriority="22" w:qFormat="1"/>
-    <w:lsdException w:name="Emphasis" w:uiPriority="20" w:qFormat="1"/>
-    <w:lsdException w:name="Document Map" w:semiHidden="1" w:unhideWhenUsed="1"/>
-    <w:lsdException w:name="Plain Text" w:semiHidden="1" w:unhideWhenUsed="1"/>
-    <w:lsdException w:name="E-mail Signature" w:semiHidden="1" w:unhideWhenUsed="1"/>
-    <w:lsdException w:name="HTML Top of Form" w:semiHidden="1" w:unhideWhenUsed="1"/>
-    <w:lsdException w:name="HTML Bottom of Form" w:semiHidden="1" w:unhideWhenUsed="1"/>
-    <w:lsdException w:name="Normal (Web)" w:semiHidden="1" w:unhideWhenUsed="1"/>
-    <w:lsdException w:name="HTML Acronym" w:semiHidden="1" w:unhideWhenUsed="1"/>
-    <w:lsdException w:name="HTML Address" w:semiHidden="1" w:unhideWhenUsed="1"/>
-    <w:lsdException w:name="HTML Cite" w:semiHidden="1" w:unhideWhenUsed="1"/>
-    <w:lsdException w:name="HTML Code" w:semiHidden="1" w:unhideWhenUsed="1"/>
-    <w:lsdException w:name="HTML Definition" w:semiHidden="1" w:unhideWhenUsed="1"/>
-    <w:lsdException w:name="HTML Keyboard" w:semiHidden="1" w:unhideWhenUsed="1"/>
-    <w:lsdException w:name="HTML Preformatted" w:semiHidden="1" w:unhideWhenUsed="1"/>
-    <w:lsdException w:name="HTML Sample" w:semiHidden="1" w:unhideWhenUsed="1"/>
-    <w:lsdException w:name="HTML Typewriter" w:semiHidden="1" w:unhideWhenUsed="1"/>
-    <w:lsdException w:name="HTML Variable" w:semiHidden="1" w:unhideWhenUsed="1"/>
-    <w:lsdException w:name="Normal Table" w:semiHidden="1" w:unhideWhenUsed="1"/>
-    <w:lsdException w:name="annotation subject" w:semiHidden="1" w:unhideWhenUsed="1"/>
-    <w:lsdException w:name="No List" w:semiHidden="1" w:unhideWhenUsed="1"/>
-    <w:lsdException w:name="Outline List 1" w:semiHidden="1" w:unhideWhenUsed="1"/>
-    <w:lsdException w:name="Outline List 2" w:semiHidden="1" w:unhideWhenUsed="1"/>
-    <w:lsdException w:name="Outline List 3" w:semiHidden="1" w:unhideWhenUsed="1"/>
-    <w:lsdException w:name="Table Simple 1" w:semiHidden="1" w:unhideWhenUsed="1"/>
-    <w:lsdException w:name="Table Simple 2" w:semiHidden="1" w:unhideWhenUsed="1"/>
-    <w:lsdException w:name="Table Simple 3" w:semiHidden="1" w:unhideWhenUsed="1"/>
-    <w:lsdException w:name="Table Classic 1" w:semiHidden="1" w:unhideWhenUsed="1"/>
-    <w:lsdException w:name="Table Classic 2" w:semiHidden="1" w:unhideWhenUsed="1"/>
-    <w:lsdException w:name="Table Classic 3" w:semiHidden="1" w:unhideWhenUsed="1"/>
-    <w:lsdException w:name="Table Classic 4" w:semiHidden="1" w:unhideWhenUsed="1"/>
-    <w:lsdException w:name="Table Colorful 1" w:semiHidden="1" w:unhideWhenUsed="1"/>
-    <w:lsdException w:name="Table Colorful 2" w:semiHidden="1" w:unhideWhenUsed="1"/>
-    <w:lsdException w:name="Table Colorful 3" w:semiHidden="1" w:unhideWhenUsed="1"/>
-    <w:lsdException w:name="Table Columns 1" w:semiHidden="1" w:unhideWhenUsed="1"/>
-    <w:lsdException w:name="Table Columns 2" w:semiHidden="1" w:unhideWhenUsed="1"/>
-    <w:lsdException w:name="Table Columns 3" w:semiHidden="1" w:unhideWhenUsed="1"/>
-    <w:lsdException w:name="Table Columns 4" w:semiHidden="1" w:unhideWhenUsed="1"/>
-    <w:lsdException w:name="Table Columns 5" w:semiHidden="1" w:unhideWhenUsed="1"/>
-    <w:lsdException w:name="Table Grid 1" w:semiHidden="1" w:unhideWhenUsed="1"/>
-    <w:lsdException w:name="Table Grid 2" w:semiHidden="1" w:unhideWhenUsed="1"/>
-    <w:lsdException w:name="Table Grid 3" w:semiHidden="1" w:unhideWhenUsed="1"/>
-    <w:lsdException w:name="Table Grid 4" w:semiHidden="1" w:unhideWhenUsed="1"/>
-    <w:lsdException w:name="Table Grid 5" w:semiHidden="1" w:unhideWhenUsed="1"/>
-    <w:lsdException w:name="Table Grid 6" w:semiHidden="1" w:unhideWhenUsed="1"/>
-    <w:lsdException w:name="Table Grid 7" w:semiHidden="1" w:unhideWhenUsed="1"/>
-    <w:lsdException w:name="Table Grid 8" w:semiHidden="1" w:unhideWhenUsed="1"/>
-    <w:lsdException w:name="Table List 1" w:semiHidden="1" w:unhideWhenUsed="1"/>
-    <w:lsdException w:name="Table List 2" w:semiHidden="1" w:unhideWhenUsed="1"/>
-    <w:lsdException w:name="Table List 3" w:semiHidden="1" w:unhideWhenUsed="1"/>
-    <w:lsdException w:name="Table List 4" w:semiHidden="1" w:unhideWhenUsed="1"/>
-    <w:lsdException w:name="Table List 5" w:semiHidden="1" w:unhideWhenUsed="1"/>
-    <w:lsdException w:name="Table List 6" w:semiHidden="1" w:unhideWhenUsed="1"/>
-    <w:lsdException w:name="Table List 7" w:semiHidden="1" w:unhideWhenUsed="1"/>
-    <w:lsdException w:name="Table List 8" w:semiHidden="1" w:unhideWhenUsed="1"/>
-    <w:lsdException w:name="Table 3D effects 1" w:semiHidden="1" w:unhideWhenUsed="1"/>
-    <w:lsdException w:name="Table 3D effects 2" w:semiHidden="1" w:unhideWhenUsed="1"/>
-    <w:lsdException w:name="Table 3D effects 3" w:semiHidden="1" w:unhideWhenUsed="1"/>
-    <w:lsdException w:name="Table Contemporary" w:semiHidden="1" w:unhideWhenUsed="1"/>
-    <w:lsdException w:name="Table Elegant" w:semiHidden="1" w:unhideWhenUsed="1"/>
-    <w:lsdException w:name="Table Professional" w:semiHidden="1" w:unhideWhenUsed="1"/>
-    <w:lsdException w:name="Table Subtle 1" w:semiHidden="1" w:unhideWhenUsed="1"/>
-    <w:lsdException w:name="Table Subtle 2" w:semiHidden="1" w:unhideWhenUsed="1"/>
-    <w:lsdException w:name="Table Web 1" w:semiHidden="1" w:unhideWhenUsed="1"/>
-    <w:lsdException w:name="Table Web 2" w:semiHidden="1" w:unhideWhenUsed="1"/>
-    <w:lsdException w:name="Table Web 3" w:semiHidden="1" w:unhideWhenUsed="1"/>
-    <w:lsdException w:name="Balloon Text" w:semiHidden="1" w:unhideWhenUsed="1"/>
-    <w:lsdException w:name="Table Grid" w:uiPriority="39"/>
-    <w:lsdException w:name="Table Theme" w:semiHidden="1" w:unhideWhenUsed="1"/>
-    <w:lsdException w:name="Placeholder Text" w:semiHidden="1"/>
-    <w:lsdException w:name="No Spacing" w:uiPriority="1" w:qFormat="1"/>
-    <w:lsdException w:name="Light Shading" w:uiPriority="60"/>
-    <w:lsdException w:name="Light List" w:uiPriority="61"/>
-    <w:lsdException w:name="Light Grid" w:uiPriority="62"/>
-    <w:lsdException w:name="Medium Shading 1" w:uiPriority="63"/>
-    <w:lsdException w:name="Medium Shading 2" w:uiPriority="64"/>
-    <w:lsdException w:name="Medium List 1" w:uiPriority="65"/>
-    <w:lsdException w:name="Medium List 2" w:uiPriority="66"/>
-    <w:lsdException w:name="Medium Grid 1" w:uiPriority="67"/>
-    <w:lsdException w:name="Medium Grid 2" w:uiPriority="68"/>
-    <w:lsdException w:name="Medium Grid 3" w:uiPriority="69"/>
-    <w:lsdException w:name="Dark List" w:uiPriority="70"/>
-    <w:lsdException w:name="Colorful Shading" w:uiPriority="71"/>
-    <w:lsdException w:name="Colorful List" w:uiPriority="72"/>
-    <w:lsdException w:name="Colorful Grid" w:uiPriority="73"/>
-    <w:lsdException w:name="Light Shading Accent 1" w:uiPriority="60"/>
-    <w:lsdException w:name="Light List Accent 1" w:uiPriority="61"/>
-    <w:lsdException w:name="Light Grid Accent 1" w:uiPriority="62"/>
-    <w:lsdException w:name="Medium Shading 1 Accent 1" w:uiPriority="63"/>
-    <w:lsdException w:name="Medium Shading 2 Accent 1" w:uiPriority="64"/>
-    <w:lsdException w:name="Medium List 1 Accent 1" w:uiPriority="65"/>
-    <w:lsdException w:name="Revision" w:semiHidden="1"/>
-    <w:lsdException w:name="List Paragraph" w:uiPriority="34" w:qFormat="1"/>
-    <w:lsdException w:name="Quote" w:uiPriority="29" w:qFormat="1"/>
-    <w:lsdException w:name="Intense Quote" w:uiPriority="30" w:qFormat="1"/>
-    <w:lsdException w:name="Medium List 2 Accent 1" w:uiPriority="66"/>
-    <w:lsdException w:name="Medium Grid 1 Accent 1" w:uiPriority="67"/>
-    <w:lsdException w:name="Medium Grid 2 Accent 1" w:uiPriority="68"/>
-    <w:lsdException w:name="Medium Grid 3 Accent 1" w:uiPriority="69"/>
-    <w:lsdException w:name="Dark List Accent 1" w:uiPriority="70"/>
-    <w:lsdException w:name="Colorful Shading Accent 1" w:uiPriority="71"/>
-    <w:lsdException w:name="Colorful List Accent 1" w:uiPriority="72"/>
-    <w:lsdException w:name="Colorful Grid Accent 1" w:uiPriority="73"/>
-    <w:lsdException w:name="Light Shading Accent 2" w:uiPriority="60"/>
-    <w:lsdException w:name="Light List Accent 2" w:uiPriority="61"/>
-    <w:lsdException w:name="Light Grid Accent 2" w:uiPriority="62"/>
-    <w:lsdException w:name="Medium Shading 1 Accent 2" w:uiPriority="63"/>
-    <w:lsdException w:name="Medium Shading 2 Accent 2" w:uiPriority="64"/>
-    <w:lsdException w:name="Medium List 1 Accent 2" w:uiPriority="65"/>
-    <w:lsdException w:name="Medium List 2 Accent 2" w:uiPriority="66"/>
-    <w:lsdException w:name="Medium Grid 1 Accent 2" w:uiPriority="67"/>
-    <w:lsdException w:name="Medium Grid 2 Accent 2" w:uiPriority="68"/>
-    <w:lsdException w:name="Medium Grid 3 Accent 2" w:uiPriority="69"/>
-    <w:lsdException w:name="Dark List Accent 2" w:uiPriority="70"/>
-    <w:lsdException w:name="Colorful Shading Accent 2" w:uiPriority="71"/>
-    <w:lsdException w:name="Colorful List Accent 2" w:uiPriority="72"/>
-    <w:lsdException w:name="Colorful Grid Accent 2" w:uiPriority="73"/>
-    <w:lsdException w:name="Light Shading Accent 3" w:uiPriority="60"/>
-    <w:lsdException w:name="Light List Accent 3" w:uiPriority="61"/>
-    <w:lsdException w:name="Light Grid Accent 3" w:uiPriority="62"/>
-    <w:lsdException w:name="Medium Shading 1 Accent 3" w:uiPriority="63"/>
-    <w:lsdException w:name="Medium Shading 2 Accent 3" w:uiPriority="64"/>
-    <w:lsdException w:name="Medium List 1 Accent 3" w:uiPriority="65"/>
-    <w:lsdException w:name="Medium List 2 Accent 3" w:uiPriority="66"/>
-    <w:lsdException w:name="Medium Grid 1 Accent 3" w:uiPriority="67"/>
-    <w:lsdException w:name="Medium Grid 2 Accent 3" w:uiPriority="68"/>
-    <w:lsdException w:name="Medium Grid 3 Accent 3" w:uiPriority="69"/>
-    <w:lsdException w:name="Dark List Accent 3" w:uiPriority="70"/>
-    <w:lsdException w:name="Colorful Shading Accent 3" w:uiPriority="71"/>
-    <w:lsdException w:name="Colorful List Accent 3" w:uiPriority="72"/>
-    <w:lsdException w:name="Colorful Grid Accent 3" w:uiPriority="73"/>
-    <w:lsdException w:name="Light Shading Accent 4" w:uiPriority="60"/>
-    <w:lsdException w:name="Light List Accent 4" w:uiPriority="61"/>
-    <w:lsdException w:name="Light Grid Accent 4" w:uiPriority="62"/>
-    <w:lsdException w:name="Medium Shading 1 Accent 4" w:uiPriority="63"/>
-    <w:lsdException w:name="Medium Shading 2 Accent 4" w:uiPriority="64"/>
-    <w:lsdException w:name="Medium List 1 Accent 4" w:uiPriority="65"/>
-    <w:lsdException w:name="Medium List 2 Accent 4" w:uiPriority="66"/>
-    <w:lsdException w:name="Medium Grid 1 Accent 4" w:uiPriority="67"/>
-    <w:lsdException w:name="Medium Grid 2 Accent 4" w:uiPriority="68"/>
-    <w:lsdException w:name="Medium Grid 3 Accent 4" w:uiPriority="69"/>
-    <w:lsdException w:name="Dark List Accent 4" w:uiPriority="70"/>
-    <w:lsdException w:name="Colorful Shading Accent 4" w:uiPriority="71"/>
-    <w:lsdException w:name="Colorful List Accent 4" w:uiPriority="72"/>
-    <w:lsdException w:name="Colorful Grid Accent 4" w:uiPriority="73"/>
-    <w:lsdException w:name="Light Shading Accent 5" w:uiPriority="60"/>
-    <w:lsdException w:name="Light List Accent 5" w:uiPriority="61"/>
-    <w:lsdException w:name="Light Grid Accent 5" w:uiPriority="62"/>
-    <w:lsdException w:name="Medium Shading 1 Accent 5" w:uiPriority="63"/>
-    <w:lsdException w:name="Medium Shading 2 Accent 5" w:uiPriority="64"/>
-    <w:lsdException w:name="Medium List 1 Accent 5" w:uiPriority="65"/>
-    <w:lsdException w:name="Medium List 2 Accent 5" w:uiPriority="66"/>
-    <w:lsdException w:name="Medium Grid 1 Accent 5" w:uiPriority="67"/>
-    <w:lsdException w:name="Medium Grid 2 Accent 5" w:uiPriority="68"/>
-    <w:lsdException w:name="Medium Grid 3 Accent 5" w:uiPriority="69"/>
-    <w:lsdException w:name="Dark List Accent 5" w:uiPriority="70"/>
-    <w:lsdException w:name="Colorful Shading Accent 5" w:uiPriority="71"/>
-    <w:lsdException w:name="Colorful List Accent 5" w:uiPriority="72"/>
-    <w:lsdException w:name="Colorful Grid Accent 5" w:uiPriority="73"/>
-    <w:lsdException w:name="Light Shading Accent 6" w:uiPriority="60"/>
-    <w:lsdException w:name="Light List Accent 6" w:uiPriority="61"/>
-    <w:lsdException w:name="Light Grid Accent 6" w:uiPriority="62"/>
-    <w:lsdException w:name="Medium Shading 1 Accent 6" w:uiPriority="63"/>
-    <w:lsdException w:name="Medium Shading 2 Accent 6" w:uiPriority="64"/>
-    <w:lsdException w:name="Medium List 1 Accent 6" w:uiPriority="65"/>
-    <w:lsdException w:name="Medium List 2 Accent 6" w:uiPriority="66"/>
-    <w:lsdException w:name="Medium Grid 1 Accent 6" w:uiPriority="67"/>
-    <w:lsdException w:name="Medium Grid 2 Accent 6" w:uiPriority="68"/>
-    <w:lsdException w:name="Medium Grid 3 Accent 6" w:uiPriority="69"/>
-    <w:lsdException w:name="Dark List Accent 6" w:uiPriority="70"/>
-    <w:lsdException w:name="Colorful Shading Accent 6" w:uiPriority="71"/>
-    <w:lsdException w:name="Colorful List Accent 6" w:uiPriority="72"/>
-    <w:lsdException w:name="Colorful Grid Accent 6" w:uiPriority="73"/>
-    <w:lsdException w:name="Subtle Emphasis" w:uiPriority="19" w:qFormat="1"/>
-    <w:lsdException w:name="Intense Emphasis" w:uiPriority="21" w:qFormat="1"/>
-    <w:lsdException w:name="Subtle Reference" w:uiPriority="31" w:qFormat="1"/>
-    <w:lsdException w:name="Intense Reference" w:uiPriority="32" w:qFormat="1"/>
-    <w:lsdException w:name="Book Title" w:uiPriority="33" w:qFormat="1"/>
-    <w:lsdException w:name="Bibliography" w:semiHidden="1" w:uiPriority="37" w:unhideWhenUsed="1"/>
-    <w:lsdException w:name="TOC Heading" w:semiHidden="1" w:uiPriority="39" w:unhideWhenUsed="1" w:qFormat="1"/>
-    <w:lsdException w:name="Plain Table 1" w:uiPriority="41"/>
-    <w:lsdException w:name="Plain Table 2" w:uiPriority="42"/>
-    <w:lsdException w:name="Plain Table 3" w:uiPriority="43"/>
-    <w:lsdException w:name="Plain Table 4" w:uiPriority="44"/>
-    <w:lsdException w:name="Plain Table 5" w:uiPriority="45"/>
-    <w:lsdException w:name="Grid Table Light" w:uiPriority="40"/>
-    <w:lsdException w:name="Grid Table 1 Light" w:uiPriority="46"/>
-    <w:lsdException w:name="Grid Table 2" w:uiPriority="47"/>
-    <w:lsdException w:name="Grid Table 3" w:uiPriority="48"/>
-    <w:lsdException w:name="Grid Table 4" w:uiPriority="49"/>
-    <w:lsdException w:name="Grid Table 5 Dark" w:uiPriority="50"/>
-    <w:lsdException w:name="Grid Table 6 Colorful" w:uiPriority="51"/>
-    <w:lsdException w:name="Grid Table 7 Colorful" w:uiPriority="52"/>
-    <w:lsdException w:name="Grid Table 1 Light Accent 1" w:uiPriority="46"/>
-    <w:lsdException w:name="Grid Table 2 Accent 1" w:uiPriority="47"/>
-    <w:lsdException w:name="Grid Table 3 Accent 1" w:uiPriority="48"/>
-    <w:lsdException w:name="Grid Table 4 Accent 1" w:uiPriority="49"/>
-    <w:lsdException w:name="Grid Table 5 Dark Accent 1" w:uiPriority="50"/>
-    <w:lsdException w:name="Grid Table 6 Colorful Accent 1" w:uiPriority="51"/>
-    <w:lsdException w:name="Grid Table 7 Colorful Accent 1" w:uiPriority="52"/>
-    <w:lsdException w:name="Grid Table 1 Light Accent 2" w:uiPriority="46"/>
-    <w:lsdException w:name="Grid Table 2 Accent 2" w:uiPriority="47"/>
-    <w:lsdException w:name="Grid Table 3 Accent 2" w:uiPriority="48"/>
-    <w:lsdException w:name="Grid Table 4 Accent 2" w:uiPriority="49"/>
-    <w:lsdException w:name="Grid Table 5 Dark Accent 2" w:uiPriority="50"/>
-    <w:lsdException w:name="Grid Table 6 Colorful Accent 2" w:uiPriority="51"/>
-    <w:lsdException w:name="Grid Table 7 Colorful Accent 2" w:uiPriority="52"/>
-    <w:lsdException w:name="Grid Table 1 Light Accent 3" w:uiPriority="46"/>
-    <w:lsdException w:name="Grid Table 2 Accent 3" w:uiPriority="47"/>
-    <w:lsdException w:name="Grid Table 3 Accent 3" w:uiPriority="48"/>
-    <w:lsdException w:name="Grid Table 4 Accent 3" w:uiPriority="49"/>
-    <w:lsdException w:name="Grid Table 5 Dark Accent 3" w:uiPriority="50"/>
-    <w:lsdException w:name="Grid Table 6 Colorful Accent 3" w:uiPriority="51"/>
-    <w:lsdException w:name="Grid Table 7 Colorful Accent 3" w:uiPriority="52"/>
-    <w:lsdException w:name="Grid Table 1 Light Accent 4" w:uiPriority="46"/>
-    <w:lsdException w:name="Grid Table 2 Accent 4" w:uiPriority="47"/>
-    <w:lsdException w:name="Grid Table 3 Accent 4" w:uiPriority="48"/>
-    <w:lsdException w:name="Grid Table 4 Accent 4" w:uiPriority="49"/>
-    <w:lsdException w:name="Grid Table 5 Dark Accent 4" w:uiPriority="50"/>
-    <w:lsdException w:name="Grid Table 6 Colorful Accent 4" w:uiPriority="51"/>
-    <w:lsdException w:name="Grid Table 7 Colorful Accent 4" w:uiPriority="52"/>
-    <w:lsdException w:name="Grid Table 1 Light Accent 5" w:uiPriority="46"/>
-    <w:lsdException w:name="Grid Table 2 Accent 5" w:uiPriority="47"/>
-    <w:lsdException w:name="Grid Table 3 Accent 5" w:uiPriority="48"/>
-    <w:lsdException w:name="Grid Table 4 Accent 5" w:uiPriority="49"/>
-    <w:lsdException w:name="Grid Table 5 Dark Accent 5" w:uiPriority="50"/>
-    <w:lsdException w:name="Grid Table 6 Colorful Accent 5" w:uiPriority="51"/>
-    <w:lsdException w:name="Grid Table 7 Colorful Accent 5" w:uiPriority="52"/>
-    <w:lsdException w:name="Grid Table 1 Light Accent 6" w:uiPriority="46"/>
-    <w:lsdException w:name="Grid Table 2 Accent 6" w:uiPriority="47"/>
-    <w:lsdException w:name="Grid Table 3 Accent 6" w:uiPriority="48"/>
-    <w:lsdException w:name="Grid Table 4 Accent 6" w:uiPriority="49"/>
-    <w:lsdException w:name="Grid Table 5 Dark Accent 6" w:uiPriority="50"/>
-    <w:lsdException w:name="Grid Table 6 Colorful Accent 6" w:uiPriority="51"/>
-    <w:lsdException w:name="Grid Table 7 Colorful Accent 6" w:uiPriority="52"/>
-    <w:lsdException w:name="List Table 1 Light" w:uiPriority="46"/>
-    <w:lsdException w:name="List Table 2" w:uiPriority="47"/>
-    <w:lsdException w:name="List Table 3" w:uiPriority="48"/>
-    <w:lsdException w:name="List Table 4" w:uiPriority="49"/>
-    <w:lsdException w:name="List Table 5 Dark" w:uiPriority="50"/>
-    <w:lsdException w:name="List Table 6 Colorful" w:uiPriority="51"/>
-    <w:lsdException w:name="List Table 7 Colorful" w:uiPriority="52"/>
-    <w:lsdException w:name="List Table 1 Light Accent 1" w:uiPriority="46"/>
-    <w:lsdException w:name="List Table 2 Accent 1" w:uiPriority="47"/>
-    <w:lsdException w:name="List Table 3 Accent 1" w:uiPriority="48"/>
-    <w:lsdException w:name="List Table 4 Accent 1" w:uiPriority="49"/>
-    <w:lsdException w:name="List Table 5 Dark Accent 1" w:uiPriority="50"/>
-    <w:lsdException w:name="List Table 6 Colorful Accent 1" w:uiPriority="51"/>
-    <w:lsdException w:name="List Table 7 Colorful Accent 1" w:uiPriority="52"/>
-    <w:lsdException w:name="List Table 1 Light Accent 2" w:uiPriority="46"/>
-    <w:lsdException w:name="List Table 2 Accent 2" w:uiPriority="47"/>
-    <w:lsdException w:name="List Table 3 Accent 2" w:uiPriority="48"/>
-    <w:lsdException w:name="List Table 4 Accent 2" w:uiPriority="49"/>
-    <w:lsdException w:name="List Table 5 Dark Accent 2" w:uiPriority="50"/>
-    <w:lsdException w:name="List Table 6 Colorful Accent 2" w:uiPriority="51"/>
-    <w:lsdException w:name="List Table 7 Colorful Accent 2" w:uiPriority="52"/>
-    <w:lsdException w:name="List Table 1 Light Accent 3" w:uiPriority="46"/>
-    <w:lsdException w:name="List Table 2 Accent 3" w:uiPriority="47"/>
-    <w:lsdException w:name="List Table 3 Accent 3" w:uiPriority="48"/>
-    <w:lsdException w:name="List Table 4 Accent 3" w:uiPriority="49"/>
-    <w:lsdException w:name="List Table 5 Dark Accent 3" w:uiPriority="50"/>
-    <w:lsdException w:name="List Table 6 Colorful Accent 3" w:uiPriority="51"/>
-    <w:lsdException w:name="List Table 7 Colorful Accent 3" w:uiPriority="52"/>
-    <w:lsdException w:name="List Table 1 Light Accent 4" w:uiPriority="46"/>
-    <w:lsdException w:name="List Table 2 Accent 4" w:uiPriority="47"/>
-    <w:lsdException w:name="List Table 3 Accent 4" w:uiPriority="48"/>
-    <w:lsdException w:name="List Table 4 Accent 4" w:uiPriority="49"/>
-    <w:lsdException w:name="List Table 5 Dark Accent 4" w:uiPriority="50"/>
-    <w:lsdException w:name="List Table 6 Colorful Accent 4" w:uiPriority="51"/>
-    <w:lsdException w:name="List Table 7 Colorful Accent 4" w:uiPriority="52"/>
-    <w:lsdException w:name="List Table 1 Light Accent 5" w:uiPriority="46"/>
-    <w:lsdException w:name="List Table 2 Accent 5" w:uiPriority="47"/>
-    <w:lsdException w:name="List Table 3 Accent 5" w:uiPriority="48"/>
-    <w:lsdException w:name="List Table 4 Accent 5" w:uiPriority="49"/>
-    <w:lsdException w:name="List Table 5 Dark Accent 5" w:uiPriority="50"/>
-    <w:lsdException w:name="List Table 6 Colorful Accent 5" w:uiPriority="51"/>
-    <w:lsdException w:name="List Table 7 Colorful Accent 5" w:uiPriority="52"/>
-    <w:lsdException w:name="List Table 1 Light Accent 6" w:uiPriority="46"/>
-    <w:lsdException w:name="List Table 2 Accent 6" w:uiPriority="47"/>
-    <w:lsdException w:name="List Table 3 Accent 6" w:uiPriority="48"/>
-    <w:lsdException w:name="List Table 4 Accent 6" w:uiPriority="49"/>
-    <w:lsdException w:name="List Table 5 Dark Accent 6" w:uiPriority="50"/>
-    <w:lsdException w:name="List Table 6 Colorful Accent 6" w:uiPriority="51"/>
-    <w:lsdException w:name="List Table 7 Colorful Accent 6" w:uiPriority="52"/>
+  <w:latentStyles w:defLockedState="0" w:defUIPriority="99" w:defSemiHidden="1" w:defUnhideWhenUsed="1" w:defQFormat="0" w:count="267">
+    <w:lsdException w:name="Normal" w:semiHidden="0" w:uiPriority="0" w:unhideWhenUsed="0" w:qFormat="1"/>
+    <w:lsdException w:name="heading 1" w:semiHidden="0" w:uiPriority="9" w:unhideWhenUsed="0" w:qFormat="1"/>
+    <w:lsdException w:name="heading 2" w:uiPriority="9" w:qFormat="1"/>
+    <w:lsdException w:name="heading 3" w:uiPriority="9" w:qFormat="1"/>
+    <w:lsdException w:name="heading 4" w:uiPriority="9" w:qFormat="1"/>
+    <w:lsdException w:name="heading 5" w:uiPriority="9" w:qFormat="1"/>
+    <w:lsdException w:name="heading 6" w:uiPriority="9" w:qFormat="1"/>
+    <w:lsdException w:name="heading 7" w:uiPriority="9" w:qFormat="1"/>
+    <w:lsdException w:name="heading 8" w:uiPriority="9" w:qFormat="1"/>
+    <w:lsdException w:name="heading 9" w:uiPriority="9" w:qFormat="1"/>
+    <w:lsdException w:name="toc 1" w:uiPriority="39"/>
+    <w:lsdException w:name="toc 2" w:uiPriority="39"/>
+    <w:lsdException w:name="toc 3" w:uiPriority="39"/>
+    <w:lsdException w:name="toc 4" w:uiPriority="39"/>
+    <w:lsdException w:name="toc 5" w:uiPriority="39"/>
+    <w:lsdException w:name="toc 6" w:uiPriority="39"/>
+    <w:lsdException w:name="toc 7" w:uiPriority="39"/>
+    <w:lsdException w:name="toc 8" w:uiPriority="39"/>
+    <w:lsdException w:name="toc 9" w:uiPriority="39"/>
+    <w:lsdException w:name="caption" w:uiPriority="35" w:qFormat="1"/>
+    <w:lsdException w:name="Title" w:semiHidden="0" w:uiPriority="10" w:unhideWhenUsed="0" w:qFormat="1"/>
+    <w:lsdException w:name="Default Paragraph Font" w:uiPriority="1"/>
+    <w:lsdException w:name="Subtitle" w:semiHidden="0" w:uiPriority="11" w:unhideWhenUsed="0" w:qFormat="1"/>
+    <w:lsdException w:name="Strong" w:semiHidden="0" w:uiPriority="22" w:unhideWhenUsed="0" w:qFormat="1"/>
+    <w:lsdException w:name="Emphasis" w:semiHidden="0" w:uiPriority="20" w:unhideWhenUsed="0" w:qFormat="1"/>
+    <w:lsdException w:name="Table Grid" w:semiHidden="0" w:uiPriority="39" w:unhideWhenUsed="0"/>
+    <w:lsdException w:name="Placeholder Text" w:unhideWhenUsed="0"/>
+    <w:lsdException w:name="No Spacing" w:semiHidden="0" w:uiPriority="1" w:unhideWhenUsed="0" w:qFormat="1"/>
+    <w:lsdException w:name="Light Shading" w:semiHidden="0" w:uiPriority="60" w:unhideWhenUsed="0"/>
+    <w:lsdException w:name="Light List" w:semiHidden="0" w:uiPriority="61" w:unhideWhenUsed="0"/>
+    <w:lsdException w:name="Light Grid" w:semiHidden="0" w:uiPriority="62" w:unhideWhenUsed="0"/>
+    <w:lsdException w:name="Medium Shading 1" w:semiHidden="0" w:uiPriority="63" w:unhideWhenUsed="0"/>
+    <w:lsdException w:name="Medium Shading 2" w:semiHidden="0" w:uiPriority="64" w:unhideWhenUsed="0"/>
+    <w:lsdException w:name="Medium List 1" w:semiHidden="0" w:uiPriority="65" w:unhideWhenUsed="0"/>
+    <w:lsdException w:name="Medium List 2" w:semiHidden="0" w:uiPriority="66" w:unhideWhenUsed="0"/>
+    <w:lsdException w:name="Medium Grid 1" w:semiHidden="0" w:uiPriority="67" w:unhideWhenUsed="0"/>
+    <w:lsdException w:name="Medium Grid 2" w:semiHidden="0" w:uiPriority="68" w:unhideWhenUsed="0"/>
+    <w:lsdException w:name="Medium Grid 3" w:semiHidden="0" w:uiPriority="69" w:unhideWhenUsed="0"/>
+    <w:lsdException w:name="Dark List" w:semiHidden="0" w:uiPriority="70" w:unhideWhenUsed="0"/>
+    <w:lsdException w:name="Colorful Shading" w:semiHidden="0" w:uiPriority="71" w:unhideWhenUsed="0"/>
+    <w:lsdException w:name="Colorful List" w:semiHidden="0" w:uiPriority="72" w:unhideWhenUsed="0"/>
+    <w:lsdException w:name="Colorful Grid" w:semiHidden="0" w:uiPriority="73" w:unhideWhenUsed="0"/>
+    <w:lsdException w:name="Light Shading Accent 1" w:semiHidden="0" w:uiPriority="60" w:unhideWhenUsed="0"/>
+    <w:lsdException w:name="Light List Accent 1" w:semiHidden="0" w:uiPriority="61" w:unhideWhenUsed="0"/>
+    <w:lsdException w:name="Light Grid Accent 1" w:semiHidden="0" w:uiPriority="62" w:unhideWhenUsed="0"/>
+    <w:lsdException w:name="Medium Shading 1 Accent 1" w:semiHidden="0" w:uiPriority="63" w:unhideWhenUsed="0"/>
+    <w:lsdException w:name="Medium Shading 2 Accent 1" w:semiHidden="0" w:uiPriority="64" w:unhideWhenUsed="0"/>
+    <w:lsdException w:name="Medium List 1 Accent 1" w:semiHidden="0" w:uiPriority="65" w:unhideWhenUsed="0"/>
+    <w:lsdException w:name="Revision" w:unhideWhenUsed="0"/>
+    <w:lsdException w:name="List Paragraph" w:semiHidden="0" w:uiPriority="34" w:unhideWhenUsed="0" w:qFormat="1"/>
+    <w:lsdException w:name="Quote" w:semiHidden="0" w:uiPriority="29" w:unhideWhenUsed="0" w:qFormat="1"/>
+    <w:lsdException w:name="Intense Quote" w:semiHidden="0" w:uiPriority="30" w:unhideWhenUsed="0" w:qFormat="1"/>
+    <w:lsdException w:name="Medium List 2 Accent 1" w:semiHidden="0" w:uiPriority="66" w:unhideWhenUsed="0"/>
+    <w:lsdException w:name="Medium Grid 1 Accent 1" w:semiHidden="0" w:uiPriority="67" w:unhideWhenUsed="0"/>
+    <w:lsdException w:name="Medium Grid 2 Accent 1" w:semiHidden="0" w:uiPriority="68" w:unhideWhenUsed="0"/>
+    <w:lsdException w:name="Medium Grid 3 Accent 1" w:semiHidden="0" w:uiPriority="69" w:unhideWhenUsed="0"/>
+    <w:lsdException w:name="Dark List Accent 1" w:semiHidden="0" w:uiPriority="70" w:unhideWhenUsed="0"/>
+    <w:lsdException w:name="Colorful Shading Accent 1" w:semiHidden="0" w:uiPriority="71" w:unhideWhenUsed="0"/>
+    <w:lsdException w:name="Colorful List Accent 1" w:semiHidden="0" w:uiPriority="72" w:unhideWhenUsed="0"/>
+    <w:lsdException w:name="Colorful Grid Accent 1" w:semiHidden="0" w:uiPriority="73" w:unhideWhenUsed="0"/>
+    <w:lsdException w:name="Light Shading Accent 2" w:semiHidden="0" w:uiPriority="60" w:unhideWhenUsed="0"/>
+    <w:lsdException w:name="Light List Accent 2" w:semiHidden="0" w:uiPriority="61" w:unhideWhenUsed="0"/>
+    <w:lsdException w:name="Light Grid Accent 2" w:semiHidden="0" w:uiPriority="62" w:unhideWhenUsed="0"/>
+    <w:lsdException w:name="Medium Shading 1 Accent 2" w:semiHidden="0" w:uiPriority="63" w:unhideWhenUsed="0"/>
+    <w:lsdException w:name="Medium Shading 2 Accent 2" w:semiHidden="0" w:uiPriority="64" w:unhideWhenUsed="0"/>
+    <w:lsdException w:name="Medium List 1 Accent 2" w:semiHidden="0" w:uiPriority="65" w:unhideWhenUsed="0"/>
+    <w:lsdException w:name="Medium List 2 Accent 2" w:semiHidden="0" w:uiPriority="66" w:unhideWhenUsed="0"/>
+    <w:lsdException w:name="Medium Grid 1 Accent 2" w:semiHidden="0" w:uiPriority="67" w:unhideWhenUsed="0"/>
+    <w:lsdException w:name="Medium Grid 2 Accent 2" w:semiHidden="0" w:uiPriority="68" w:unhideWhenUsed="0"/>
+    <w:lsdException w:name="Medium Grid 3 Accent 2" w:semiHidden="0" w:uiPriority="69" w:unhideWhenUsed="0"/>
+    <w:lsdException w:name="Dark List Accent 2" w:semiHidden="0" w:uiPriority="70" w:unhideWhenUsed="0"/>
+    <w:lsdException w:name="Colorful Shading Accent 2" w:semiHidden="0" w:uiPriority="71" w:unhideWhenUsed="0"/>
+    <w:lsdException w:name="Colorful List Accent 2" w:semiHidden="0" w:uiPriority="72" w:unhideWhenUsed="0"/>
+    <w:lsdException w:name="Colorful Grid Accent 2" w:semiHidden="0" w:uiPriority="73" w:unhideWhenUsed="0"/>
+    <w:lsdException w:name="Light Shading Accent 3" w:semiHidden="0" w:uiPriority="60" w:unhideWhenUsed="0"/>
+    <w:lsdException w:name="Light List Accent 3" w:semiHidden="0" w:uiPriority="61" w:unhideWhenUsed="0"/>
+    <w:lsdException w:name="Light Grid Accent 3" w:semiHidden="0" w:uiPriority="62" w:unhideWhenUsed="0"/>
+    <w:lsdException w:name="Medium Shading 1 Accent 3" w:semiHidden="0" w:uiPriority="63" w:unhideWhenUsed="0"/>
+    <w:lsdException w:name="Medium Shading 2 Accent 3" w:semiHidden="0" w:uiPriority="64" w:unhideWhenUsed="0"/>
+    <w:lsdException w:name="Medium List 1 Accent 3" w:semiHidden="0" w:uiPriority="65" w:unhideWhenUsed="0"/>
+    <w:lsdException w:name="Medium List 2 Accent 3" w:semiHidden="0" w:uiPriority="66" w:unhideWhenUsed="0"/>
+    <w:lsdException w:name="Medium Grid 1 Accent 3" w:semiHidden="0" w:uiPriority="67" w:unhideWhenUsed="0"/>
+    <w:lsdException w:name="Medium Grid 2 Accent 3" w:semiHidden="0" w:uiPriority="68" w:unhideWhenUsed="0"/>
+    <w:lsdException w:name="Medium Grid 3 Accent 3" w:semiHidden="0" w:uiPriority="69" w:unhideWhenUsed="0"/>
+    <w:lsdException w:name="Dark List Accent 3" w:semiHidden="0" w:uiPriority="70" w:unhideWhenUsed="0"/>
+    <w:lsdException w:name="Colorful Shading Accent 3" w:semiHidden="0" w:uiPriority="71" w:unhideWhenUsed="0"/>
+    <w:lsdException w:name="Colorful List Accent 3" w:semiHidden="0" w:uiPriority="72" w:unhideWhenUsed="0"/>
+    <w:lsdException w:name="Colorful Grid Accent 3" w:semiHidden="0" w:uiPriority="73" w:unhideWhenUsed="0"/>
+    <w:lsdException w:name="Light Shading Accent 4" w:semiHidden="0" w:uiPriority="60" w:unhideWhenUsed="0"/>
+    <w:lsdException w:name="Light List Accent 4" w:semiHidden="0" w:uiPriority="61" w:unhideWhenUsed="0"/>
+    <w:lsdException w:name="Light Grid Accent 4" w:semiHidden="0" w:uiPriority="62" w:unhideWhenUsed="0"/>
+    <w:lsdException w:name="Medium Shading 1 Accent 4" w:semiHidden="0" w:uiPriority="63" w:unhideWhenUsed="0"/>
+    <w:lsdException w:name="Medium Shading 2 Accent 4" w:semiHidden="0" w:uiPriority="64" w:unhideWhenUsed="0"/>
+    <w:lsdException w:name="Medium List 1 Accent 4" w:semiHidden="0" w:uiPriority="65" w:unhideWhenUsed="0"/>
+    <w:lsdException w:name="Medium List 2 Accent 4" w:semiHidden="0" w:uiPriority="66" w:unhideWhenUsed="0"/>
+    <w:lsdException w:name="Medium Grid 1 Accent 4" w:semiHidden="0" w:uiPriority="67" w:unhideWhenUsed="0"/>
+    <w:lsdException w:name="Medium Grid 2 Accent 4" w:semiHidden="0" w:uiPriority="68" w:unhideWhenUsed="0"/>
+    <w:lsdException w:name="Medium Grid 3 Accent 4" w:semiHidden="0" w:uiPriority="69" w:unhideWhenUsed="0"/>
+    <w:lsdException w:name="Dark List Accent 4" w:semiHidden="0" w:uiPriority="70" w:unhideWhenUsed="0"/>
+    <w:lsdException w:name="Colorful Shading Accent 4" w:semiHidden="0" w:uiPriority="71" w:unhideWhenUsed="0"/>
+    <w:lsdException w:name="Colorful List Accent 4" w:semiHidden="0" w:uiPriority="72" w:unhideWhenUsed="0"/>
+    <w:lsdException w:name="Colorful Grid Accent 4" w:semiHidden="0" w:uiPriority="73" w:unhideWhenUsed="0"/>
+    <w:lsdException w:name="Light Shading Accent 5" w:semiHidden="0" w:uiPriority="60" w:unhideWhenUsed="0"/>
+    <w:lsdException w:name="Light List Accent 5" w:semiHidden="0" w:uiPriority="61" w:unhideWhenUsed="0"/>
+    <w:lsdException w:name="Light Grid Accent 5" w:semiHidden="0" w:uiPriority="62" w:unhideWhenUsed="0"/>
+    <w:lsdException w:name="Medium Shading 1 Accent 5" w:semiHidden="0" w:uiPriority="63" w:unhideWhenUsed="0"/>
+    <w:lsdException w:name="Medium Shading 2 Accent 5" w:semiHidden="0" w:uiPriority="64" w:unhideWhenUsed="0"/>
+    <w:lsdException w:name="Medium List 1 Accent 5" w:semiHidden="0" w:uiPriority="65" w:unhideWhenUsed="0"/>
+    <w:lsdException w:name="Medium List 2 Accent 5" w:semiHidden="0" w:uiPriority="66" w:unhideWhenUsed="0"/>
+    <w:lsdException w:name="Medium Grid 1 Accent 5" w:semiHidden="0" w:uiPriority="67" w:unhideWhenUsed="0"/>
+    <w:lsdException w:name="Medium Grid 2 Accent 5" w:semiHidden="0" w:uiPriority="68" w:unhideWhenUsed="0"/>
+    <w:lsdException w:name="Medium Grid 3 Accent 5" w:semiHidden="0" w:uiPriority="69" w:unhideWhenUsed="0"/>
+    <w:lsdException w:name="Dark List Accent 5" w:semiHidden="0" w:uiPriority="70" w:unhideWhenUsed="0"/>
+    <w:lsdException w:name="Colorful Shading Accent 5" w:semiHidden="0" w:uiPriority="71" w:unhideWhenUsed="0"/>
+    <w:lsdException w:name="Colorful List Accent 5" w:semiHidden="0" w:uiPriority="72" w:unhideWhenUsed="0"/>
+    <w:lsdException w:name="Colorful Grid Accent 5" w:semiHidden="0" w:uiPriority="73" w:unhideWhenUsed="0"/>
+    <w:lsdException w:name="Light Shading Accent 6" w:semiHidden="0" w:uiPriority="60" w:unhideWhenUsed="0"/>
+    <w:lsdException w:name="Light List Accent 6" w:semiHidden="0" w:uiPriority="61" w:unhideWhenUsed="0"/>
+    <w:lsdException w:name="Light Grid Accent 6" w:semiHidden="0" w:uiPriority="62" w:unhideWhenUsed="0"/>
+    <w:lsdException w:name="Medium Shading 1 Accent 6" w:semiHidden="0" w:uiPriority="63" w:unhideWhenUsed="0"/>
+    <w:lsdException w:name="Medium Shading 2 Accent 6" w:semiHidden="0" w:uiPriority="64" w:unhideWhenUsed="0"/>
+    <w:lsdException w:name="Medium List 1 Accent 6" w:semiHidden="0" w:uiPriority="65" w:unhideWhenUsed="0"/>
+    <w:lsdException w:name="Medium List 2 Accent 6" w:semiHidden="0" w:uiPriority="66" w:unhideWhenUsed="0"/>
+    <w:lsdException w:name="Medium Grid 1 Accent 6" w:semiHidden="0" w:uiPriority="67" w:unhideWhenUsed="0"/>
+    <w:lsdException w:name="Medium Grid 2 Accent 6" w:semiHidden="0" w:uiPriority="68" w:unhideWhenUsed="0"/>
+    <w:lsdException w:name="Medium Grid 3 Accent 6" w:semiHidden="0" w:uiPriority="69" w:unhideWhenUsed="0"/>
+    <w:lsdException w:name="Dark List Accent 6" w:semiHidden="0" w:uiPriority="70" w:unhideWhenUsed="0"/>
+    <w:lsdException w:name="Colorful Shading Accent 6" w:semiHidden="0" w:uiPriority="71" w:unhideWhenUsed="0"/>
+    <w:lsdException w:name="Colorful List Accent 6" w:semiHidden="0" w:uiPriority="72" w:unhideWhenUsed="0"/>
+    <w:lsdException w:name="Colorful Grid Accent 6" w:semiHidden="0" w:uiPriority="73" w:unhideWhenUsed="0"/>
+    <w:lsdException w:name="Subtle Emphasis" w:semiHidden="0" w:uiPriority="19" w:unhideWhenUsed="0" w:qFormat="1"/>
+    <w:lsdException w:name="Intense Emphasis" w:semiHidden="0" w:uiPriority="21" w:unhideWhenUsed="0" w:qFormat="1"/>
+    <w:lsdException w:name="Subtle Reference" w:semiHidden="0" w:uiPriority="31" w:unhideWhenUsed="0" w:qFormat="1"/>
+    <w:lsdException w:name="Intense Reference" w:semiHidden="0" w:uiPriority="32" w:unhideWhenUsed="0" w:qFormat="1"/>
+    <w:lsdException w:name="Book Title" w:semiHidden="0" w:uiPriority="33" w:unhideWhenUsed="0" w:qFormat="1"/>
+    <w:lsdException w:name="Bibliography" w:uiPriority="37"/>
+    <w:lsdException w:name="TOC Heading" w:uiPriority="39" w:qFormat="1"/>
   </w:latentStyles>
   <w:style w:type="paragraph" w:default="1" w:styleId="Normal">
     <w:name w:val="Normal"/>
@@ -4582,7 +4217,6 @@
       <w:lang w:eastAsia="en-US"/>
     </w:rPr>
     <w:tblPr>
-      <w:tblInd w:w="0" w:type="dxa"/>
       <w:tblBorders>
         <w:top w:val="single" w:sz="4" w:space="0" w:color="auto"/>
         <w:left w:val="single" w:sz="4" w:space="0" w:color="auto"/>
@@ -4591,12 +4225,271 @@
         <w:insideH w:val="single" w:sz="4" w:space="0" w:color="auto"/>
         <w:insideV w:val="single" w:sz="4" w:space="0" w:color="auto"/>
       </w:tblBorders>
+    </w:tblPr>
+  </w:style>
+</w:styles>
+</file>
+
+<file path=word/stylesWithEffects.xml><?xml version="1.0" encoding="utf-8"?>
+<w:styles xmlns:wpc="http://schemas.microsoft.com/office/word/2010/wordprocessingCanvas" xmlns:mc="http://schemas.openxmlformats.org/markup-compatibility/2006" xmlns:o="urn:schemas-microsoft-com:office:office" xmlns:r="http://schemas.openxmlformats.org/officeDocument/2006/relationships" xmlns:m="http://schemas.openxmlformats.org/officeDocument/2006/math" xmlns:v="urn:schemas-microsoft-com:vml" xmlns:wp14="http://schemas.microsoft.com/office/word/2010/wordprocessingDrawing" xmlns:wp="http://schemas.openxmlformats.org/drawingml/2006/wordprocessingDrawing" xmlns:w10="urn:schemas-microsoft-com:office:word" xmlns:w="http://schemas.openxmlformats.org/wordprocessingml/2006/main" xmlns:w14="http://schemas.microsoft.com/office/word/2010/wordml" xmlns:wpg="http://schemas.microsoft.com/office/word/2010/wordprocessingGroup" xmlns:wpi="http://schemas.microsoft.com/office/word/2010/wordprocessingInk" xmlns:wne="http://schemas.microsoft.com/office/word/2006/wordml" xmlns:wps="http://schemas.microsoft.com/office/word/2010/wordprocessingShape" mc:Ignorable="w14 wp14">
+  <w:docDefaults>
+    <w:rPrDefault>
+      <w:rPr>
+        <w:rFonts w:ascii="Calibri" w:eastAsia="Calibri" w:hAnsi="Calibri" w:cs="Times New Roman"/>
+        <w:lang w:val="pt-BR" w:eastAsia="pt-BR" w:bidi="ar-SA"/>
+      </w:rPr>
+    </w:rPrDefault>
+    <w:pPrDefault/>
+  </w:docDefaults>
+  <w:latentStyles w:defLockedState="0" w:defUIPriority="99" w:defSemiHidden="1" w:defUnhideWhenUsed="1" w:defQFormat="0" w:count="267">
+    <w:lsdException w:name="Normal" w:semiHidden="0" w:uiPriority="0" w:unhideWhenUsed="0" w:qFormat="1"/>
+    <w:lsdException w:name="heading 1" w:semiHidden="0" w:uiPriority="9" w:unhideWhenUsed="0" w:qFormat="1"/>
+    <w:lsdException w:name="heading 2" w:uiPriority="9" w:qFormat="1"/>
+    <w:lsdException w:name="heading 3" w:uiPriority="9" w:qFormat="1"/>
+    <w:lsdException w:name="heading 4" w:uiPriority="9" w:qFormat="1"/>
+    <w:lsdException w:name="heading 5" w:uiPriority="9" w:qFormat="1"/>
+    <w:lsdException w:name="heading 6" w:uiPriority="9" w:qFormat="1"/>
+    <w:lsdException w:name="heading 7" w:uiPriority="9" w:qFormat="1"/>
+    <w:lsdException w:name="heading 8" w:uiPriority="9" w:qFormat="1"/>
+    <w:lsdException w:name="heading 9" w:uiPriority="9" w:qFormat="1"/>
+    <w:lsdException w:name="toc 1" w:uiPriority="39"/>
+    <w:lsdException w:name="toc 2" w:uiPriority="39"/>
+    <w:lsdException w:name="toc 3" w:uiPriority="39"/>
+    <w:lsdException w:name="toc 4" w:uiPriority="39"/>
+    <w:lsdException w:name="toc 5" w:uiPriority="39"/>
+    <w:lsdException w:name="toc 6" w:uiPriority="39"/>
+    <w:lsdException w:name="toc 7" w:uiPriority="39"/>
+    <w:lsdException w:name="toc 8" w:uiPriority="39"/>
+    <w:lsdException w:name="toc 9" w:uiPriority="39"/>
+    <w:lsdException w:name="caption" w:uiPriority="35" w:qFormat="1"/>
+    <w:lsdException w:name="Title" w:semiHidden="0" w:uiPriority="10" w:unhideWhenUsed="0" w:qFormat="1"/>
+    <w:lsdException w:name="Default Paragraph Font" w:uiPriority="1"/>
+    <w:lsdException w:name="Subtitle" w:semiHidden="0" w:uiPriority="11" w:unhideWhenUsed="0" w:qFormat="1"/>
+    <w:lsdException w:name="Strong" w:semiHidden="0" w:uiPriority="22" w:unhideWhenUsed="0" w:qFormat="1"/>
+    <w:lsdException w:name="Emphasis" w:semiHidden="0" w:uiPriority="20" w:unhideWhenUsed="0" w:qFormat="1"/>
+    <w:lsdException w:name="Table Grid" w:semiHidden="0" w:uiPriority="39" w:unhideWhenUsed="0"/>
+    <w:lsdException w:name="Placeholder Text" w:unhideWhenUsed="0"/>
+    <w:lsdException w:name="No Spacing" w:semiHidden="0" w:uiPriority="1" w:unhideWhenUsed="0" w:qFormat="1"/>
+    <w:lsdException w:name="Light Shading" w:semiHidden="0" w:uiPriority="60" w:unhideWhenUsed="0"/>
+    <w:lsdException w:name="Light List" w:semiHidden="0" w:uiPriority="61" w:unhideWhenUsed="0"/>
+    <w:lsdException w:name="Light Grid" w:semiHidden="0" w:uiPriority="62" w:unhideWhenUsed="0"/>
+    <w:lsdException w:name="Medium Shading 1" w:semiHidden="0" w:uiPriority="63" w:unhideWhenUsed="0"/>
+    <w:lsdException w:name="Medium Shading 2" w:semiHidden="0" w:uiPriority="64" w:unhideWhenUsed="0"/>
+    <w:lsdException w:name="Medium List 1" w:semiHidden="0" w:uiPriority="65" w:unhideWhenUsed="0"/>
+    <w:lsdException w:name="Medium List 2" w:semiHidden="0" w:uiPriority="66" w:unhideWhenUsed="0"/>
+    <w:lsdException w:name="Medium Grid 1" w:semiHidden="0" w:uiPriority="67" w:unhideWhenUsed="0"/>
+    <w:lsdException w:name="Medium Grid 2" w:semiHidden="0" w:uiPriority="68" w:unhideWhenUsed="0"/>
+    <w:lsdException w:name="Medium Grid 3" w:semiHidden="0" w:uiPriority="69" w:unhideWhenUsed="0"/>
+    <w:lsdException w:name="Dark List" w:semiHidden="0" w:uiPriority="70" w:unhideWhenUsed="0"/>
+    <w:lsdException w:name="Colorful Shading" w:semiHidden="0" w:uiPriority="71" w:unhideWhenUsed="0"/>
+    <w:lsdException w:name="Colorful List" w:semiHidden="0" w:uiPriority="72" w:unhideWhenUsed="0"/>
+    <w:lsdException w:name="Colorful Grid" w:semiHidden="0" w:uiPriority="73" w:unhideWhenUsed="0"/>
+    <w:lsdException w:name="Light Shading Accent 1" w:semiHidden="0" w:uiPriority="60" w:unhideWhenUsed="0"/>
+    <w:lsdException w:name="Light List Accent 1" w:semiHidden="0" w:uiPriority="61" w:unhideWhenUsed="0"/>
+    <w:lsdException w:name="Light Grid Accent 1" w:semiHidden="0" w:uiPriority="62" w:unhideWhenUsed="0"/>
+    <w:lsdException w:name="Medium Shading 1 Accent 1" w:semiHidden="0" w:uiPriority="63" w:unhideWhenUsed="0"/>
+    <w:lsdException w:name="Medium Shading 2 Accent 1" w:semiHidden="0" w:uiPriority="64" w:unhideWhenUsed="0"/>
+    <w:lsdException w:name="Medium List 1 Accent 1" w:semiHidden="0" w:uiPriority="65" w:unhideWhenUsed="0"/>
+    <w:lsdException w:name="Revision" w:unhideWhenUsed="0"/>
+    <w:lsdException w:name="List Paragraph" w:semiHidden="0" w:uiPriority="34" w:unhideWhenUsed="0" w:qFormat="1"/>
+    <w:lsdException w:name="Quote" w:semiHidden="0" w:uiPriority="29" w:unhideWhenUsed="0" w:qFormat="1"/>
+    <w:lsdException w:name="Intense Quote" w:semiHidden="0" w:uiPriority="30" w:unhideWhenUsed="0" w:qFormat="1"/>
+    <w:lsdException w:name="Medium List 2 Accent 1" w:semiHidden="0" w:uiPriority="66" w:unhideWhenUsed="0"/>
+    <w:lsdException w:name="Medium Grid 1 Accent 1" w:semiHidden="0" w:uiPriority="67" w:unhideWhenUsed="0"/>
+    <w:lsdException w:name="Medium Grid 2 Accent 1" w:semiHidden="0" w:uiPriority="68" w:unhideWhenUsed="0"/>
+    <w:lsdException w:name="Medium Grid 3 Accent 1" w:semiHidden="0" w:uiPriority="69" w:unhideWhenUsed="0"/>
+    <w:lsdException w:name="Dark List Accent 1" w:semiHidden="0" w:uiPriority="70" w:unhideWhenUsed="0"/>
+    <w:lsdException w:name="Colorful Shading Accent 1" w:semiHidden="0" w:uiPriority="71" w:unhideWhenUsed="0"/>
+    <w:lsdException w:name="Colorful List Accent 1" w:semiHidden="0" w:uiPriority="72" w:unhideWhenUsed="0"/>
+    <w:lsdException w:name="Colorful Grid Accent 1" w:semiHidden="0" w:uiPriority="73" w:unhideWhenUsed="0"/>
+    <w:lsdException w:name="Light Shading Accent 2" w:semiHidden="0" w:uiPriority="60" w:unhideWhenUsed="0"/>
+    <w:lsdException w:name="Light List Accent 2" w:semiHidden="0" w:uiPriority="61" w:unhideWhenUsed="0"/>
+    <w:lsdException w:name="Light Grid Accent 2" w:semiHidden="0" w:uiPriority="62" w:unhideWhenUsed="0"/>
+    <w:lsdException w:name="Medium Shading 1 Accent 2" w:semiHidden="0" w:uiPriority="63" w:unhideWhenUsed="0"/>
+    <w:lsdException w:name="Medium Shading 2 Accent 2" w:semiHidden="0" w:uiPriority="64" w:unhideWhenUsed="0"/>
+    <w:lsdException w:name="Medium List 1 Accent 2" w:semiHidden="0" w:uiPriority="65" w:unhideWhenUsed="0"/>
+    <w:lsdException w:name="Medium List 2 Accent 2" w:semiHidden="0" w:uiPriority="66" w:unhideWhenUsed="0"/>
+    <w:lsdException w:name="Medium Grid 1 Accent 2" w:semiHidden="0" w:uiPriority="67" w:unhideWhenUsed="0"/>
+    <w:lsdException w:name="Medium Grid 2 Accent 2" w:semiHidden="0" w:uiPriority="68" w:unhideWhenUsed="0"/>
+    <w:lsdException w:name="Medium Grid 3 Accent 2" w:semiHidden="0" w:uiPriority="69" w:unhideWhenUsed="0"/>
+    <w:lsdException w:name="Dark List Accent 2" w:semiHidden="0" w:uiPriority="70" w:unhideWhenUsed="0"/>
+    <w:lsdException w:name="Colorful Shading Accent 2" w:semiHidden="0" w:uiPriority="71" w:unhideWhenUsed="0"/>
+    <w:lsdException w:name="Colorful List Accent 2" w:semiHidden="0" w:uiPriority="72" w:unhideWhenUsed="0"/>
+    <w:lsdException w:name="Colorful Grid Accent 2" w:semiHidden="0" w:uiPriority="73" w:unhideWhenUsed="0"/>
+    <w:lsdException w:name="Light Shading Accent 3" w:semiHidden="0" w:uiPriority="60" w:unhideWhenUsed="0"/>
+    <w:lsdException w:name="Light List Accent 3" w:semiHidden="0" w:uiPriority="61" w:unhideWhenUsed="0"/>
+    <w:lsdException w:name="Light Grid Accent 3" w:semiHidden="0" w:uiPriority="62" w:unhideWhenUsed="0"/>
+    <w:lsdException w:name="Medium Shading 1 Accent 3" w:semiHidden="0" w:uiPriority="63" w:unhideWhenUsed="0"/>
+    <w:lsdException w:name="Medium Shading 2 Accent 3" w:semiHidden="0" w:uiPriority="64" w:unhideWhenUsed="0"/>
+    <w:lsdException w:name="Medium List 1 Accent 3" w:semiHidden="0" w:uiPriority="65" w:unhideWhenUsed="0"/>
+    <w:lsdException w:name="Medium List 2 Accent 3" w:semiHidden="0" w:uiPriority="66" w:unhideWhenUsed="0"/>
+    <w:lsdException w:name="Medium Grid 1 Accent 3" w:semiHidden="0" w:uiPriority="67" w:unhideWhenUsed="0"/>
+    <w:lsdException w:name="Medium Grid 2 Accent 3" w:semiHidden="0" w:uiPriority="68" w:unhideWhenUsed="0"/>
+    <w:lsdException w:name="Medium Grid 3 Accent 3" w:semiHidden="0" w:uiPriority="69" w:unhideWhenUsed="0"/>
+    <w:lsdException w:name="Dark List Accent 3" w:semiHidden="0" w:uiPriority="70" w:unhideWhenUsed="0"/>
+    <w:lsdException w:name="Colorful Shading Accent 3" w:semiHidden="0" w:uiPriority="71" w:unhideWhenUsed="0"/>
+    <w:lsdException w:name="Colorful List Accent 3" w:semiHidden="0" w:uiPriority="72" w:unhideWhenUsed="0"/>
+    <w:lsdException w:name="Colorful Grid Accent 3" w:semiHidden="0" w:uiPriority="73" w:unhideWhenUsed="0"/>
+    <w:lsdException w:name="Light Shading Accent 4" w:semiHidden="0" w:uiPriority="60" w:unhideWhenUsed="0"/>
+    <w:lsdException w:name="Light List Accent 4" w:semiHidden="0" w:uiPriority="61" w:unhideWhenUsed="0"/>
+    <w:lsdException w:name="Light Grid Accent 4" w:semiHidden="0" w:uiPriority="62" w:unhideWhenUsed="0"/>
+    <w:lsdException w:name="Medium Shading 1 Accent 4" w:semiHidden="0" w:uiPriority="63" w:unhideWhenUsed="0"/>
+    <w:lsdException w:name="Medium Shading 2 Accent 4" w:semiHidden="0" w:uiPriority="64" w:unhideWhenUsed="0"/>
+    <w:lsdException w:name="Medium List 1 Accent 4" w:semiHidden="0" w:uiPriority="65" w:unhideWhenUsed="0"/>
+    <w:lsdException w:name="Medium List 2 Accent 4" w:semiHidden="0" w:uiPriority="66" w:unhideWhenUsed="0"/>
+    <w:lsdException w:name="Medium Grid 1 Accent 4" w:semiHidden="0" w:uiPriority="67" w:unhideWhenUsed="0"/>
+    <w:lsdException w:name="Medium Grid 2 Accent 4" w:semiHidden="0" w:uiPriority="68" w:unhideWhenUsed="0"/>
+    <w:lsdException w:name="Medium Grid 3 Accent 4" w:semiHidden="0" w:uiPriority="69" w:unhideWhenUsed="0"/>
+    <w:lsdException w:name="Dark List Accent 4" w:semiHidden="0" w:uiPriority="70" w:unhideWhenUsed="0"/>
+    <w:lsdException w:name="Colorful Shading Accent 4" w:semiHidden="0" w:uiPriority="71" w:unhideWhenUsed="0"/>
+    <w:lsdException w:name="Colorful List Accent 4" w:semiHidden="0" w:uiPriority="72" w:unhideWhenUsed="0"/>
+    <w:lsdException w:name="Colorful Grid Accent 4" w:semiHidden="0" w:uiPriority="73" w:unhideWhenUsed="0"/>
+    <w:lsdException w:name="Light Shading Accent 5" w:semiHidden="0" w:uiPriority="60" w:unhideWhenUsed="0"/>
+    <w:lsdException w:name="Light List Accent 5" w:semiHidden="0" w:uiPriority="61" w:unhideWhenUsed="0"/>
+    <w:lsdException w:name="Light Grid Accent 5" w:semiHidden="0" w:uiPriority="62" w:unhideWhenUsed="0"/>
+    <w:lsdException w:name="Medium Shading 1 Accent 5" w:semiHidden="0" w:uiPriority="63" w:unhideWhenUsed="0"/>
+    <w:lsdException w:name="Medium Shading 2 Accent 5" w:semiHidden="0" w:uiPriority="64" w:unhideWhenUsed="0"/>
+    <w:lsdException w:name="Medium List 1 Accent 5" w:semiHidden="0" w:uiPriority="65" w:unhideWhenUsed="0"/>
+    <w:lsdException w:name="Medium List 2 Accent 5" w:semiHidden="0" w:uiPriority="66" w:unhideWhenUsed="0"/>
+    <w:lsdException w:name="Medium Grid 1 Accent 5" w:semiHidden="0" w:uiPriority="67" w:unhideWhenUsed="0"/>
+    <w:lsdException w:name="Medium Grid 2 Accent 5" w:semiHidden="0" w:uiPriority="68" w:unhideWhenUsed="0"/>
+    <w:lsdException w:name="Medium Grid 3 Accent 5" w:semiHidden="0" w:uiPriority="69" w:unhideWhenUsed="0"/>
+    <w:lsdException w:name="Dark List Accent 5" w:semiHidden="0" w:uiPriority="70" w:unhideWhenUsed="0"/>
+    <w:lsdException w:name="Colorful Shading Accent 5" w:semiHidden="0" w:uiPriority="71" w:unhideWhenUsed="0"/>
+    <w:lsdException w:name="Colorful List Accent 5" w:semiHidden="0" w:uiPriority="72" w:unhideWhenUsed="0"/>
+    <w:lsdException w:name="Colorful Grid Accent 5" w:semiHidden="0" w:uiPriority="73" w:unhideWhenUsed="0"/>
+    <w:lsdException w:name="Light Shading Accent 6" w:semiHidden="0" w:uiPriority="60" w:unhideWhenUsed="0"/>
+    <w:lsdException w:name="Light List Accent 6" w:semiHidden="0" w:uiPriority="61" w:unhideWhenUsed="0"/>
+    <w:lsdException w:name="Light Grid Accent 6" w:semiHidden="0" w:uiPriority="62" w:unhideWhenUsed="0"/>
+    <w:lsdException w:name="Medium Shading 1 Accent 6" w:semiHidden="0" w:uiPriority="63" w:unhideWhenUsed="0"/>
+    <w:lsdException w:name="Medium Shading 2 Accent 6" w:semiHidden="0" w:uiPriority="64" w:unhideWhenUsed="0"/>
+    <w:lsdException w:name="Medium List 1 Accent 6" w:semiHidden="0" w:uiPriority="65" w:unhideWhenUsed="0"/>
+    <w:lsdException w:name="Medium List 2 Accent 6" w:semiHidden="0" w:uiPriority="66" w:unhideWhenUsed="0"/>
+    <w:lsdException w:name="Medium Grid 1 Accent 6" w:semiHidden="0" w:uiPriority="67" w:unhideWhenUsed="0"/>
+    <w:lsdException w:name="Medium Grid 2 Accent 6" w:semiHidden="0" w:uiPriority="68" w:unhideWhenUsed="0"/>
+    <w:lsdException w:name="Medium Grid 3 Accent 6" w:semiHidden="0" w:uiPriority="69" w:unhideWhenUsed="0"/>
+    <w:lsdException w:name="Dark List Accent 6" w:semiHidden="0" w:uiPriority="70" w:unhideWhenUsed="0"/>
+    <w:lsdException w:name="Colorful Shading Accent 6" w:semiHidden="0" w:uiPriority="71" w:unhideWhenUsed="0"/>
+    <w:lsdException w:name="Colorful List Accent 6" w:semiHidden="0" w:uiPriority="72" w:unhideWhenUsed="0"/>
+    <w:lsdException w:name="Colorful Grid Accent 6" w:semiHidden="0" w:uiPriority="73" w:unhideWhenUsed="0"/>
+    <w:lsdException w:name="Subtle Emphasis" w:semiHidden="0" w:uiPriority="19" w:unhideWhenUsed="0" w:qFormat="1"/>
+    <w:lsdException w:name="Intense Emphasis" w:semiHidden="0" w:uiPriority="21" w:unhideWhenUsed="0" w:qFormat="1"/>
+    <w:lsdException w:name="Subtle Reference" w:semiHidden="0" w:uiPriority="31" w:unhideWhenUsed="0" w:qFormat="1"/>
+    <w:lsdException w:name="Intense Reference" w:semiHidden="0" w:uiPriority="32" w:unhideWhenUsed="0" w:qFormat="1"/>
+    <w:lsdException w:name="Book Title" w:semiHidden="0" w:uiPriority="33" w:unhideWhenUsed="0" w:qFormat="1"/>
+    <w:lsdException w:name="Bibliography" w:uiPriority="37"/>
+    <w:lsdException w:name="TOC Heading" w:uiPriority="39" w:qFormat="1"/>
+  </w:latentStyles>
+  <w:style w:type="paragraph" w:default="1" w:styleId="Normal">
+    <w:name w:val="Normal"/>
+    <w:qFormat/>
+    <w:rsid w:val="00924102"/>
+    <w:pPr>
+      <w:spacing w:after="120"/>
+    </w:pPr>
+    <w:rPr>
+      <w:sz w:val="22"/>
+      <w:szCs w:val="22"/>
+      <w:lang w:eastAsia="en-US"/>
+    </w:rPr>
+  </w:style>
+  <w:style w:type="character" w:default="1" w:styleId="Fontepargpadro">
+    <w:name w:val="Default Paragraph Font"/>
+    <w:uiPriority w:val="1"/>
+    <w:semiHidden/>
+    <w:unhideWhenUsed/>
+  </w:style>
+  <w:style w:type="table" w:default="1" w:styleId="Tabelanormal">
+    <w:name w:val="Normal Table"/>
+    <w:uiPriority w:val="99"/>
+    <w:semiHidden/>
+    <w:unhideWhenUsed/>
+    <w:tblPr>
+      <w:tblInd w:w="0" w:type="dxa"/>
       <w:tblCellMar>
         <w:top w:w="0" w:type="dxa"/>
         <w:left w:w="108" w:type="dxa"/>
         <w:bottom w:w="0" w:type="dxa"/>
         <w:right w:w="108" w:type="dxa"/>
       </w:tblCellMar>
+    </w:tblPr>
+  </w:style>
+  <w:style w:type="numbering" w:default="1" w:styleId="Semlista">
+    <w:name w:val="No List"/>
+    <w:uiPriority w:val="99"/>
+    <w:semiHidden/>
+    <w:unhideWhenUsed/>
+  </w:style>
+  <w:style w:type="paragraph" w:styleId="Cabealho">
+    <w:name w:val="header"/>
+    <w:basedOn w:val="Normal"/>
+    <w:link w:val="CabealhoChar"/>
+    <w:uiPriority w:val="99"/>
+    <w:unhideWhenUsed/>
+    <w:rsid w:val="00960027"/>
+    <w:pPr>
+      <w:tabs>
+        <w:tab w:val="center" w:pos="4252"/>
+        <w:tab w:val="right" w:pos="8504"/>
+      </w:tabs>
+      <w:spacing w:after="0"/>
+    </w:pPr>
+  </w:style>
+  <w:style w:type="character" w:customStyle="1" w:styleId="CabealhoChar">
+    <w:name w:val="Cabeçalho Char"/>
+    <w:basedOn w:val="Fontepargpadro"/>
+    <w:link w:val="Cabealho"/>
+    <w:uiPriority w:val="99"/>
+    <w:rsid w:val="00960027"/>
+  </w:style>
+  <w:style w:type="paragraph" w:styleId="Rodap">
+    <w:name w:val="footer"/>
+    <w:basedOn w:val="Normal"/>
+    <w:link w:val="RodapChar"/>
+    <w:uiPriority w:val="99"/>
+    <w:unhideWhenUsed/>
+    <w:rsid w:val="00960027"/>
+    <w:pPr>
+      <w:tabs>
+        <w:tab w:val="center" w:pos="4252"/>
+        <w:tab w:val="right" w:pos="8504"/>
+      </w:tabs>
+      <w:spacing w:after="0"/>
+    </w:pPr>
+  </w:style>
+  <w:style w:type="character" w:customStyle="1" w:styleId="RodapChar">
+    <w:name w:val="Rodapé Char"/>
+    <w:basedOn w:val="Fontepargpadro"/>
+    <w:link w:val="Rodap"/>
+    <w:uiPriority w:val="99"/>
+    <w:rsid w:val="00960027"/>
+  </w:style>
+  <w:style w:type="character" w:styleId="Nmerodepgina">
+    <w:name w:val="page number"/>
+    <w:uiPriority w:val="99"/>
+    <w:semiHidden/>
+    <w:unhideWhenUsed/>
+    <w:rsid w:val="00297376"/>
+  </w:style>
+  <w:style w:type="table" w:styleId="Tabelacomgrade">
+    <w:name w:val="Table Grid"/>
+    <w:basedOn w:val="Tabelanormal"/>
+    <w:uiPriority w:val="39"/>
+    <w:rsid w:val="003A27BF"/>
+    <w:rPr>
+      <w:sz w:val="22"/>
+      <w:szCs w:val="22"/>
+      <w:lang w:eastAsia="en-US"/>
+    </w:rPr>
+    <w:tblPr>
+      <w:tblBorders>
+        <w:top w:val="single" w:sz="4" w:space="0" w:color="auto"/>
+        <w:left w:val="single" w:sz="4" w:space="0" w:color="auto"/>
+        <w:bottom w:val="single" w:sz="4" w:space="0" w:color="auto"/>
+        <w:right w:val="single" w:sz="4" w:space="0" w:color="auto"/>
+        <w:insideH w:val="single" w:sz="4" w:space="0" w:color="auto"/>
+        <w:insideV w:val="single" w:sz="4" w:space="0" w:color="auto"/>
+      </w:tblBorders>
     </w:tblPr>
   </w:style>
 </w:styles>
@@ -4891,7 +4784,7 @@
   <a:extraClrSchemeLst/>
   <a:extLst>
     <a:ext uri="{05A4C25C-085E-4340-85A3-A5531E510DB2}">
-      <thm15:themeFamily xmlns:thm15="http://schemas.microsoft.com/office/thememl/2012/main" name="Office Theme" id="{62F939B6-93AF-4DB8-9C6B-D6C7DFDC589F}" vid="{4A3C46E8-61CC-4603-A589-7422A47A8E4A}"/>
+      <thm15:themeFamily xmlns:thm15="http://schemas.microsoft.com/office/thememl/2012/main" xmlns="" name="Office Theme" id="{62F939B6-93AF-4DB8-9C6B-D6C7DFDC589F}" vid="{4A3C46E8-61CC-4603-A589-7422A47A8E4A}"/>
     </a:ext>
   </a:extLst>
 </a:theme>

</xml_diff>

<commit_message>
Publicação de novas versões do caso de usos ECFUC0902 – Atualizar versão do Agente Digital no equipamento do contribuinte e ECFUC0911 – Instalador do Agente Digital Fiscal. Ajustes no ECF - Casos de Usos do Processo Equipamento Emissor de Cupom Fiscal, Dicionário de Dados e Modelo de Dados do ECF, para alteração do Fluxo Principal e ajuste no tratamento do campo "Sequencial do ECF", "Sequencial do Último ECF" e ajuste no fluxo principal quanto o momento da instalação, para atender aos Mantis 330, 375 e 327.
</commit_message>
<xml_diff>
--- a/00_GESTAO_GERAL/05_ORDEM_SERVICO/10_OS4813/01_GESTAO/OS 4813 - Documento de Acompanhamento.docx
+++ b/00_GESTAO_GERAL/05_ORDEM_SERVICO/10_OS4813/01_GESTAO/OS 4813 - Documento de Acompanhamento.docx
@@ -1,6 +1,6 @@
 
 <file path=word/document.xml><?xml version="1.0" encoding="utf-8"?>
-<w:document xmlns:wpc="http://schemas.microsoft.com/office/word/2010/wordprocessingCanvas" xmlns:cx="http://schemas.microsoft.com/office/drawing/2014/chartex" xmlns:cx1="http://schemas.microsoft.com/office/drawing/2015/9/8/chartex" xmlns:cx2="http://schemas.microsoft.com/office/drawing/2015/10/21/chartex" xmlns:mc="http://schemas.openxmlformats.org/markup-compatibility/2006" xmlns:o="urn:schemas-microsoft-com:office:office" xmlns:r="http://schemas.openxmlformats.org/officeDocument/2006/relationships" xmlns:m="http://schemas.openxmlformats.org/officeDocument/2006/math" xmlns:v="urn:schemas-microsoft-com:vml" xmlns:wp14="http://schemas.microsoft.com/office/word/2010/wordprocessingDrawing" xmlns:wp="http://schemas.openxmlformats.org/drawingml/2006/wordprocessingDrawing" xmlns:w10="urn:schemas-microsoft-com:office:word" xmlns:w="http://schemas.openxmlformats.org/wordprocessingml/2006/main" xmlns:w14="http://schemas.microsoft.com/office/word/2010/wordml" xmlns:w15="http://schemas.microsoft.com/office/word/2012/wordml" xmlns:w16se="http://schemas.microsoft.com/office/word/2015/wordml/symex" xmlns:wpg="http://schemas.microsoft.com/office/word/2010/wordprocessingGroup" xmlns:wpi="http://schemas.microsoft.com/office/word/2010/wordprocessingInk" xmlns:wne="http://schemas.microsoft.com/office/word/2006/wordml" xmlns:wps="http://schemas.microsoft.com/office/word/2010/wordprocessingShape" mc:Ignorable="w14 w15 w16se wp14">
+<w:document xmlns:wpc="http://schemas.microsoft.com/office/word/2010/wordprocessingCanvas" xmlns:cx="http://schemas.microsoft.com/office/drawing/2014/chartex" xmlns:cx1="http://schemas.microsoft.com/office/drawing/2015/9/8/chartex" xmlns:cx2="http://schemas.microsoft.com/office/drawing/2015/10/21/chartex" xmlns:cx3="http://schemas.microsoft.com/office/drawing/2016/5/9/chartex" xmlns:cx4="http://schemas.microsoft.com/office/drawing/2016/5/10/chartex" xmlns:cx5="http://schemas.microsoft.com/office/drawing/2016/5/11/chartex" xmlns:mc="http://schemas.openxmlformats.org/markup-compatibility/2006" xmlns:o="urn:schemas-microsoft-com:office:office" xmlns:r="http://schemas.openxmlformats.org/officeDocument/2006/relationships" xmlns:m="http://schemas.openxmlformats.org/officeDocument/2006/math" xmlns:v="urn:schemas-microsoft-com:vml" xmlns:wp14="http://schemas.microsoft.com/office/word/2010/wordprocessingDrawing" xmlns:wp="http://schemas.openxmlformats.org/drawingml/2006/wordprocessingDrawing" xmlns:w10="urn:schemas-microsoft-com:office:word" xmlns:w="http://schemas.openxmlformats.org/wordprocessingml/2006/main" xmlns:w14="http://schemas.microsoft.com/office/word/2010/wordml" xmlns:w15="http://schemas.microsoft.com/office/word/2012/wordml" xmlns:w16se="http://schemas.microsoft.com/office/word/2015/wordml/symex" xmlns:wpg="http://schemas.microsoft.com/office/word/2010/wordprocessingGroup" xmlns:wpi="http://schemas.microsoft.com/office/word/2010/wordprocessingInk" xmlns:wne="http://schemas.microsoft.com/office/word/2006/wordml" xmlns:wps="http://schemas.microsoft.com/office/word/2010/wordprocessingShape" mc:Ignorable="w14 w15 w16se wp14">
   <w:body>
     <w:p>
       <w:pPr>
@@ -504,28 +504,7 @@
                 <w:sz w:val="24"/>
                 <w:szCs w:val="24"/>
               </w:rPr>
-              <w:t>19</w:t>
-            </w:r>
-            <w:r>
-              <w:rPr>
-                <w:sz w:val="24"/>
-                <w:szCs w:val="24"/>
-              </w:rPr>
-              <w:t>/0</w:t>
-            </w:r>
-            <w:r>
-              <w:rPr>
-                <w:sz w:val="24"/>
-                <w:szCs w:val="24"/>
-              </w:rPr>
-              <w:t>9</w:t>
-            </w:r>
-            <w:r>
-              <w:rPr>
-                <w:sz w:val="24"/>
-                <w:szCs w:val="24"/>
-              </w:rPr>
-              <w:t>/16</w:t>
+              <w:t>19/09/16</w:t>
             </w:r>
           </w:p>
         </w:tc>
@@ -547,14 +526,7 @@
                 <w:sz w:val="24"/>
                 <w:szCs w:val="24"/>
               </w:rPr>
-              <w:t>4</w:t>
-            </w:r>
-            <w:r>
-              <w:rPr>
-                <w:sz w:val="24"/>
-                <w:szCs w:val="24"/>
-              </w:rPr>
-              <w:t>4 Dias</w:t>
+              <w:t>44 Dias</w:t>
             </w:r>
           </w:p>
         </w:tc>
@@ -571,6 +543,30 @@
                 <w:szCs w:val="24"/>
               </w:rPr>
             </w:pPr>
+            <w:r>
+              <w:rPr>
+                <w:rFonts w:asciiTheme="minorHAnsi" w:hAnsiTheme="minorHAnsi"/>
+                <w:sz w:val="24"/>
+                <w:szCs w:val="24"/>
+              </w:rPr>
+              <w:t xml:space="preserve">Acréscimo de </w:t>
+            </w:r>
+            <w:r>
+              <w:rPr>
+                <w:rFonts w:asciiTheme="minorHAnsi" w:hAnsiTheme="minorHAnsi"/>
+                <w:sz w:val="24"/>
+                <w:szCs w:val="24"/>
+              </w:rPr>
+              <w:t>77</w:t>
+            </w:r>
+            <w:r>
+              <w:rPr>
+                <w:rFonts w:asciiTheme="minorHAnsi" w:hAnsiTheme="minorHAnsi"/>
+                <w:sz w:val="24"/>
+                <w:szCs w:val="24"/>
+              </w:rPr>
+              <w:t xml:space="preserve"> dias corridos.</w:t>
+            </w:r>
           </w:p>
         </w:tc>
       </w:tr>
@@ -604,6 +600,14 @@
                 <w:szCs w:val="24"/>
               </w:rPr>
             </w:pPr>
+            <w:r>
+              <w:rPr>
+                <w:b/>
+                <w:sz w:val="24"/>
+                <w:szCs w:val="24"/>
+              </w:rPr>
+              <w:t>44</w:t>
+            </w:r>
           </w:p>
         </w:tc>
         <w:tc>
@@ -619,6 +623,13 @@
                 <w:szCs w:val="24"/>
               </w:rPr>
             </w:pPr>
+            <w:r>
+              <w:rPr>
+                <w:sz w:val="24"/>
+                <w:szCs w:val="24"/>
+              </w:rPr>
+              <w:t>19/09/16</w:t>
+            </w:r>
           </w:p>
         </w:tc>
         <w:tc>
@@ -634,6 +645,20 @@
                 <w:szCs w:val="24"/>
               </w:rPr>
             </w:pPr>
+            <w:r>
+              <w:rPr>
+                <w:sz w:val="24"/>
+                <w:szCs w:val="24"/>
+              </w:rPr>
+              <w:t>70</w:t>
+            </w:r>
+            <w:r>
+              <w:rPr>
+                <w:sz w:val="24"/>
+                <w:szCs w:val="24"/>
+              </w:rPr>
+              <w:t xml:space="preserve"> Dias</w:t>
+            </w:r>
           </w:p>
         </w:tc>
         <w:tc>
@@ -898,10 +923,8 @@
                 <w:sz w:val="24"/>
                 <w:szCs w:val="24"/>
               </w:rPr>
-              <w:t>Plano Entregue</w:t>
-            </w:r>
-            <w:bookmarkStart w:id="0" w:name="_GoBack"/>
-            <w:bookmarkEnd w:id="0"/>
+              <w:t>Reiniciada</w:t>
+            </w:r>
           </w:p>
         </w:tc>
       </w:tr>
@@ -960,7 +983,14 @@
                 <w:sz w:val="24"/>
                 <w:szCs w:val="24"/>
               </w:rPr>
-              <w:t>04</w:t>
+              <w:t>1</w:t>
+            </w:r>
+            <w:r>
+              <w:rPr>
+                <w:sz w:val="24"/>
+                <w:szCs w:val="24"/>
+              </w:rPr>
+              <w:t>4</w:t>
             </w:r>
             <w:r>
               <w:rPr>
@@ -981,7 +1011,14 @@
                 <w:sz w:val="24"/>
                 <w:szCs w:val="24"/>
               </w:rPr>
-              <w:t>0/16</w:t>
+              <w:t>1</w:t>
+            </w:r>
+            <w:r>
+              <w:rPr>
+                <w:sz w:val="24"/>
+                <w:szCs w:val="24"/>
+              </w:rPr>
+              <w:t>/16</w:t>
             </w:r>
           </w:p>
         </w:tc>
@@ -1356,7 +1393,16 @@
               <w:spacing w:after="0"/>
             </w:pPr>
             <w:r>
-              <w:t>23/10/16</w:t>
+              <w:t>18</w:t>
+            </w:r>
+            <w:r>
+              <w:t>/</w:t>
+            </w:r>
+            <w:r>
+              <w:t>11</w:t>
+            </w:r>
+            <w:r>
+              <w:t>/16</w:t>
             </w:r>
           </w:p>
         </w:tc>
@@ -1416,7 +1462,19 @@
               <w:spacing w:after="0"/>
             </w:pPr>
             <w:r>
-              <w:t>28/10/16</w:t>
+              <w:t>2</w:t>
+            </w:r>
+            <w:r>
+              <w:t>5</w:t>
+            </w:r>
+            <w:r>
+              <w:t>/</w:t>
+            </w:r>
+            <w:r>
+              <w:t>11</w:t>
+            </w:r>
+            <w:r>
+              <w:t>/16</w:t>
             </w:r>
           </w:p>
         </w:tc>
@@ -1476,7 +1534,19 @@
               <w:spacing w:after="0"/>
             </w:pPr>
             <w:r>
-              <w:t>06/11/16</w:t>
+              <w:t>0</w:t>
+            </w:r>
+            <w:r>
+              <w:t>4</w:t>
+            </w:r>
+            <w:r>
+              <w:t>/1</w:t>
+            </w:r>
+            <w:r>
+              <w:t>2</w:t>
+            </w:r>
+            <w:r>
+              <w:t>/16</w:t>
             </w:r>
           </w:p>
         </w:tc>
@@ -1536,7 +1606,16 @@
               <w:spacing w:after="0"/>
             </w:pPr>
             <w:r>
-              <w:t>10/11/16</w:t>
+              <w:t>06</w:t>
+            </w:r>
+            <w:r>
+              <w:t>/1</w:t>
+            </w:r>
+            <w:r>
+              <w:t>2</w:t>
+            </w:r>
+            <w:r>
+              <w:t>/16</w:t>
             </w:r>
           </w:p>
         </w:tc>
@@ -1596,7 +1675,19 @@
               <w:spacing w:after="0"/>
             </w:pPr>
             <w:r>
-              <w:t>07/11/16</w:t>
+              <w:t>0</w:t>
+            </w:r>
+            <w:r>
+              <w:t>5</w:t>
+            </w:r>
+            <w:r>
+              <w:t>/1</w:t>
+            </w:r>
+            <w:r>
+              <w:t>2</w:t>
+            </w:r>
+            <w:r>
+              <w:t>/16</w:t>
             </w:r>
           </w:p>
         </w:tc>
@@ -1656,7 +1747,19 @@
               <w:spacing w:after="0"/>
             </w:pPr>
             <w:r>
-              <w:t>06/05/17</w:t>
+              <w:t>0</w:t>
+            </w:r>
+            <w:r>
+              <w:t>3</w:t>
+            </w:r>
+            <w:r>
+              <w:t>/0</w:t>
+            </w:r>
+            <w:r>
+              <w:t>6</w:t>
+            </w:r>
+            <w:r>
+              <w:t>/17</w:t>
             </w:r>
           </w:p>
         </w:tc>
@@ -1979,6 +2082,81 @@
           </w:p>
         </w:tc>
       </w:tr>
+      <w:tr>
+        <w:tc>
+          <w:tcPr>
+            <w:tcW w:w="1134" w:type="dxa"/>
+          </w:tcPr>
+          <w:p>
+            <w:pPr>
+              <w:spacing w:after="0"/>
+              <w:jc w:val="center"/>
+            </w:pPr>
+            <w:r>
+              <w:t>14/11/16</w:t>
+            </w:r>
+          </w:p>
+        </w:tc>
+        <w:tc>
+          <w:tcPr>
+            <w:tcW w:w="5102" w:type="dxa"/>
+          </w:tcPr>
+          <w:p>
+            <w:pPr>
+              <w:spacing w:after="0"/>
+              <w:jc w:val="both"/>
+            </w:pPr>
+            <w:bookmarkStart w:id="0" w:name="_GoBack"/>
+            <w:r>
+              <w:t xml:space="preserve">Publicação de novas versões do caso de usos ECFUC0902 – Atualizar versão do Agente Digital no equipamento do contribuinte e ECFUC0911 – Instalador do Agente Digital Fiscal. Ajustes no ECF - Casos de Usos do Processo Equipamento Emissor de Cupom Fiscal, Dicionário de Dados e Modelo de Dados do ECF, para alteração do Fluxo Principal e ajuste no tratamento </w:t>
+            </w:r>
+            <w:r>
+              <w:t xml:space="preserve">do campo </w:t>
+            </w:r>
+            <w:r>
+              <w:t>"Sequencial do ECF", "Sequencial do Último ECF" e ajuste no fluxo principal quanto o momento da instalação, para at</w:t>
+            </w:r>
+            <w:r>
+              <w:t xml:space="preserve">ender aos Mantis 330, 375 e 327, </w:t>
+            </w:r>
+            <w:r>
+              <w:t>com a</w:t>
+            </w:r>
+            <w:r>
+              <w:t xml:space="preserve">créscimo de </w:t>
+            </w:r>
+            <w:r>
+              <w:t>26</w:t>
+            </w:r>
+            <w:r>
+              <w:t xml:space="preserve"> dias corridos</w:t>
+            </w:r>
+            <w:r>
+              <w:t xml:space="preserve"> </w:t>
+            </w:r>
+            <w:r>
+              <w:t>no prazo de execução da OS</w:t>
+            </w:r>
+            <w:r>
+              <w:t>.</w:t>
+            </w:r>
+            <w:bookmarkEnd w:id="0"/>
+          </w:p>
+        </w:tc>
+        <w:tc>
+          <w:tcPr>
+            <w:tcW w:w="2835" w:type="dxa"/>
+          </w:tcPr>
+          <w:p>
+            <w:pPr>
+              <w:spacing w:after="0"/>
+            </w:pPr>
+            <w:r>
+              <w:t>CIAT - João Paulo</w:t>
+            </w:r>
+          </w:p>
+        </w:tc>
+      </w:tr>
     </w:tbl>
     <w:p>
       <w:pPr>
@@ -2475,6 +2653,7 @@
                 <w:b/>
                 <w:sz w:val="28"/>
               </w:rPr>
+              <w:lastRenderedPageBreak/>
               <w:t>Indicadores do Serviço Executado</w:t>
             </w:r>
           </w:p>
@@ -3782,6 +3961,41 @@
         </w:rPr>
         <w:lastRenderedPageBreak/>
         <w:t>Justificativas e Observações:</w:t>
+      </w:r>
+    </w:p>
+    <w:p>
+      <w:r>
+        <w:t xml:space="preserve">Considerado que a OS esteve paralisada por </w:t>
+      </w:r>
+      <w:r>
+        <w:t>26</w:t>
+      </w:r>
+      <w:r>
+        <w:t xml:space="preserve"> dias, entre os dias </w:t>
+      </w:r>
+      <w:r>
+        <w:t>20</w:t>
+      </w:r>
+      <w:r>
+        <w:t>/</w:t>
+      </w:r>
+      <w:r>
+        <w:t>10</w:t>
+      </w:r>
+      <w:r>
+        <w:t xml:space="preserve"> e </w:t>
+      </w:r>
+      <w:r>
+        <w:t>14</w:t>
+      </w:r>
+      <w:r>
+        <w:t>/</w:t>
+      </w:r>
+      <w:r>
+        <w:t>11</w:t>
+      </w:r>
+      <w:r>
+        <w:t xml:space="preserve"> para esclarecimento e alteração em casos de usos.</w:t>
       </w:r>
     </w:p>
     <w:p/>
@@ -3836,7 +4050,7 @@
 </file>
 
 <file path=word/endnotes.xml><?xml version="1.0" encoding="utf-8"?>
-<w:endnotes xmlns:wpc="http://schemas.microsoft.com/office/word/2010/wordprocessingCanvas" xmlns:cx="http://schemas.microsoft.com/office/drawing/2014/chartex" xmlns:cx1="http://schemas.microsoft.com/office/drawing/2015/9/8/chartex" xmlns:cx2="http://schemas.microsoft.com/office/drawing/2015/10/21/chartex" xmlns:mc="http://schemas.openxmlformats.org/markup-compatibility/2006" xmlns:o="urn:schemas-microsoft-com:office:office" xmlns:r="http://schemas.openxmlformats.org/officeDocument/2006/relationships" xmlns:m="http://schemas.openxmlformats.org/officeDocument/2006/math" xmlns:v="urn:schemas-microsoft-com:vml" xmlns:wp14="http://schemas.microsoft.com/office/word/2010/wordprocessingDrawing" xmlns:wp="http://schemas.openxmlformats.org/drawingml/2006/wordprocessingDrawing" xmlns:w10="urn:schemas-microsoft-com:office:word" xmlns:w="http://schemas.openxmlformats.org/wordprocessingml/2006/main" xmlns:w14="http://schemas.microsoft.com/office/word/2010/wordml" xmlns:w15="http://schemas.microsoft.com/office/word/2012/wordml" xmlns:w16se="http://schemas.microsoft.com/office/word/2015/wordml/symex" xmlns:wpg="http://schemas.microsoft.com/office/word/2010/wordprocessingGroup" xmlns:wpi="http://schemas.microsoft.com/office/word/2010/wordprocessingInk" xmlns:wne="http://schemas.microsoft.com/office/word/2006/wordml" xmlns:wps="http://schemas.microsoft.com/office/word/2010/wordprocessingShape" mc:Ignorable="w14 w15 w16se wp14">
+<w:endnotes xmlns:wpc="http://schemas.microsoft.com/office/word/2010/wordprocessingCanvas" xmlns:cx="http://schemas.microsoft.com/office/drawing/2014/chartex" xmlns:cx1="http://schemas.microsoft.com/office/drawing/2015/9/8/chartex" xmlns:cx2="http://schemas.microsoft.com/office/drawing/2015/10/21/chartex" xmlns:cx3="http://schemas.microsoft.com/office/drawing/2016/5/9/chartex" xmlns:cx4="http://schemas.microsoft.com/office/drawing/2016/5/10/chartex" xmlns:cx5="http://schemas.microsoft.com/office/drawing/2016/5/11/chartex" xmlns:mc="http://schemas.openxmlformats.org/markup-compatibility/2006" xmlns:o="urn:schemas-microsoft-com:office:office" xmlns:r="http://schemas.openxmlformats.org/officeDocument/2006/relationships" xmlns:m="http://schemas.openxmlformats.org/officeDocument/2006/math" xmlns:v="urn:schemas-microsoft-com:vml" xmlns:wp14="http://schemas.microsoft.com/office/word/2010/wordprocessingDrawing" xmlns:wp="http://schemas.openxmlformats.org/drawingml/2006/wordprocessingDrawing" xmlns:w10="urn:schemas-microsoft-com:office:word" xmlns:w="http://schemas.openxmlformats.org/wordprocessingml/2006/main" xmlns:w14="http://schemas.microsoft.com/office/word/2010/wordml" xmlns:w15="http://schemas.microsoft.com/office/word/2012/wordml" xmlns:w16se="http://schemas.microsoft.com/office/word/2015/wordml/symex" xmlns:wpg="http://schemas.microsoft.com/office/word/2010/wordprocessingGroup" xmlns:wpi="http://schemas.microsoft.com/office/word/2010/wordprocessingInk" xmlns:wne="http://schemas.microsoft.com/office/word/2006/wordml" xmlns:wps="http://schemas.microsoft.com/office/word/2010/wordprocessingShape" mc:Ignorable="w14 w15 w16se wp14">
   <w:endnote w:type="separator" w:id="-1">
     <w:p>
       <w:r>
@@ -3855,7 +4069,7 @@
 </file>
 
 <file path=word/footer1.xml><?xml version="1.0" encoding="utf-8"?>
-<w:ftr xmlns:wpc="http://schemas.microsoft.com/office/word/2010/wordprocessingCanvas" xmlns:cx="http://schemas.microsoft.com/office/drawing/2014/chartex" xmlns:cx1="http://schemas.microsoft.com/office/drawing/2015/9/8/chartex" xmlns:cx2="http://schemas.microsoft.com/office/drawing/2015/10/21/chartex" xmlns:mc="http://schemas.openxmlformats.org/markup-compatibility/2006" xmlns:o="urn:schemas-microsoft-com:office:office" xmlns:r="http://schemas.openxmlformats.org/officeDocument/2006/relationships" xmlns:m="http://schemas.openxmlformats.org/officeDocument/2006/math" xmlns:v="urn:schemas-microsoft-com:vml" xmlns:wp14="http://schemas.microsoft.com/office/word/2010/wordprocessingDrawing" xmlns:wp="http://schemas.openxmlformats.org/drawingml/2006/wordprocessingDrawing" xmlns:w10="urn:schemas-microsoft-com:office:word" xmlns:w="http://schemas.openxmlformats.org/wordprocessingml/2006/main" xmlns:w14="http://schemas.microsoft.com/office/word/2010/wordml" xmlns:w15="http://schemas.microsoft.com/office/word/2012/wordml" xmlns:w16se="http://schemas.microsoft.com/office/word/2015/wordml/symex" xmlns:wpg="http://schemas.microsoft.com/office/word/2010/wordprocessingGroup" xmlns:wpi="http://schemas.microsoft.com/office/word/2010/wordprocessingInk" xmlns:wne="http://schemas.microsoft.com/office/word/2006/wordml" xmlns:wps="http://schemas.microsoft.com/office/word/2010/wordprocessingShape" mc:Ignorable="w14 w15 w16se wp14">
+<w:ftr xmlns:wpc="http://schemas.microsoft.com/office/word/2010/wordprocessingCanvas" xmlns:cx="http://schemas.microsoft.com/office/drawing/2014/chartex" xmlns:cx1="http://schemas.microsoft.com/office/drawing/2015/9/8/chartex" xmlns:cx2="http://schemas.microsoft.com/office/drawing/2015/10/21/chartex" xmlns:cx3="http://schemas.microsoft.com/office/drawing/2016/5/9/chartex" xmlns:cx4="http://schemas.microsoft.com/office/drawing/2016/5/10/chartex" xmlns:cx5="http://schemas.microsoft.com/office/drawing/2016/5/11/chartex" xmlns:mc="http://schemas.openxmlformats.org/markup-compatibility/2006" xmlns:o="urn:schemas-microsoft-com:office:office" xmlns:r="http://schemas.openxmlformats.org/officeDocument/2006/relationships" xmlns:m="http://schemas.openxmlformats.org/officeDocument/2006/math" xmlns:v="urn:schemas-microsoft-com:vml" xmlns:wp14="http://schemas.microsoft.com/office/word/2010/wordprocessingDrawing" xmlns:wp="http://schemas.openxmlformats.org/drawingml/2006/wordprocessingDrawing" xmlns:w10="urn:schemas-microsoft-com:office:word" xmlns:w="http://schemas.openxmlformats.org/wordprocessingml/2006/main" xmlns:w14="http://schemas.microsoft.com/office/word/2010/wordml" xmlns:w15="http://schemas.microsoft.com/office/word/2012/wordml" xmlns:w16se="http://schemas.microsoft.com/office/word/2015/wordml/symex" xmlns:wpg="http://schemas.microsoft.com/office/word/2010/wordprocessingGroup" xmlns:wpi="http://schemas.microsoft.com/office/word/2010/wordprocessingInk" xmlns:wne="http://schemas.microsoft.com/office/word/2006/wordml" xmlns:wps="http://schemas.microsoft.com/office/word/2010/wordprocessingShape" mc:Ignorable="w14 w15 w16se wp14">
   <w:p>
     <w:pPr>
       <w:pStyle w:val="Rodap"/>
@@ -3886,7 +4100,7 @@
         <w:rStyle w:val="Nmerodepgina"/>
         <w:noProof/>
       </w:rPr>
-      <w:t>1</w:t>
+      <w:t>4</w:t>
     </w:r>
     <w:r>
       <w:rPr>
@@ -3927,7 +4141,7 @@
         <v:shape id="_x0000_s2051" type="#_x0000_t75" style="position:absolute;margin-left:275.05pt;margin-top:-9.15pt;width:211.25pt;height:35.9pt;z-index:251656704">
           <v:imagedata r:id="rId1" o:title=""/>
         </v:shape>
-        <o:OLEObject Type="Embed" ProgID="PBrush" ShapeID="_x0000_s2051" DrawAspect="Content" ObjectID="_1538544875" r:id="rId2"/>
+        <o:OLEObject Type="Embed" ProgID="PBrush" ShapeID="_x0000_s2051" DrawAspect="Content" ObjectID="_1540648860" r:id="rId2"/>
       </w:object>
     </w:r>
   </w:p>
@@ -3935,7 +4149,7 @@
 </file>
 
 <file path=word/footnotes.xml><?xml version="1.0" encoding="utf-8"?>
-<w:footnotes xmlns:wpc="http://schemas.microsoft.com/office/word/2010/wordprocessingCanvas" xmlns:cx="http://schemas.microsoft.com/office/drawing/2014/chartex" xmlns:cx1="http://schemas.microsoft.com/office/drawing/2015/9/8/chartex" xmlns:cx2="http://schemas.microsoft.com/office/drawing/2015/10/21/chartex" xmlns:mc="http://schemas.openxmlformats.org/markup-compatibility/2006" xmlns:o="urn:schemas-microsoft-com:office:office" xmlns:r="http://schemas.openxmlformats.org/officeDocument/2006/relationships" xmlns:m="http://schemas.openxmlformats.org/officeDocument/2006/math" xmlns:v="urn:schemas-microsoft-com:vml" xmlns:wp14="http://schemas.microsoft.com/office/word/2010/wordprocessingDrawing" xmlns:wp="http://schemas.openxmlformats.org/drawingml/2006/wordprocessingDrawing" xmlns:w10="urn:schemas-microsoft-com:office:word" xmlns:w="http://schemas.openxmlformats.org/wordprocessingml/2006/main" xmlns:w14="http://schemas.microsoft.com/office/word/2010/wordml" xmlns:w15="http://schemas.microsoft.com/office/word/2012/wordml" xmlns:w16se="http://schemas.microsoft.com/office/word/2015/wordml/symex" xmlns:wpg="http://schemas.microsoft.com/office/word/2010/wordprocessingGroup" xmlns:wpi="http://schemas.microsoft.com/office/word/2010/wordprocessingInk" xmlns:wne="http://schemas.microsoft.com/office/word/2006/wordml" xmlns:wps="http://schemas.microsoft.com/office/word/2010/wordprocessingShape" mc:Ignorable="w14 w15 w16se wp14">
+<w:footnotes xmlns:wpc="http://schemas.microsoft.com/office/word/2010/wordprocessingCanvas" xmlns:cx="http://schemas.microsoft.com/office/drawing/2014/chartex" xmlns:cx1="http://schemas.microsoft.com/office/drawing/2015/9/8/chartex" xmlns:cx2="http://schemas.microsoft.com/office/drawing/2015/10/21/chartex" xmlns:cx3="http://schemas.microsoft.com/office/drawing/2016/5/9/chartex" xmlns:cx4="http://schemas.microsoft.com/office/drawing/2016/5/10/chartex" xmlns:cx5="http://schemas.microsoft.com/office/drawing/2016/5/11/chartex" xmlns:mc="http://schemas.openxmlformats.org/markup-compatibility/2006" xmlns:o="urn:schemas-microsoft-com:office:office" xmlns:r="http://schemas.openxmlformats.org/officeDocument/2006/relationships" xmlns:m="http://schemas.openxmlformats.org/officeDocument/2006/math" xmlns:v="urn:schemas-microsoft-com:vml" xmlns:wp14="http://schemas.microsoft.com/office/word/2010/wordprocessingDrawing" xmlns:wp="http://schemas.openxmlformats.org/drawingml/2006/wordprocessingDrawing" xmlns:w10="urn:schemas-microsoft-com:office:word" xmlns:w="http://schemas.openxmlformats.org/wordprocessingml/2006/main" xmlns:w14="http://schemas.microsoft.com/office/word/2010/wordml" xmlns:w15="http://schemas.microsoft.com/office/word/2012/wordml" xmlns:w16se="http://schemas.microsoft.com/office/word/2015/wordml/symex" xmlns:wpg="http://schemas.microsoft.com/office/word/2010/wordprocessingGroup" xmlns:wpi="http://schemas.microsoft.com/office/word/2010/wordprocessingInk" xmlns:wne="http://schemas.microsoft.com/office/word/2006/wordml" xmlns:wps="http://schemas.microsoft.com/office/word/2010/wordprocessingShape" mc:Ignorable="w14 w15 w16se wp14">
   <w:footnote w:type="separator" w:id="-1">
     <w:p>
       <w:r>
@@ -3954,7 +4168,7 @@
 </file>
 
 <file path=word/header1.xml><?xml version="1.0" encoding="utf-8"?>
-<w:hdr xmlns:wpc="http://schemas.microsoft.com/office/word/2010/wordprocessingCanvas" xmlns:cx="http://schemas.microsoft.com/office/drawing/2014/chartex" xmlns:cx1="http://schemas.microsoft.com/office/drawing/2015/9/8/chartex" xmlns:cx2="http://schemas.microsoft.com/office/drawing/2015/10/21/chartex" xmlns:mc="http://schemas.openxmlformats.org/markup-compatibility/2006" xmlns:o="urn:schemas-microsoft-com:office:office" xmlns:r="http://schemas.openxmlformats.org/officeDocument/2006/relationships" xmlns:m="http://schemas.openxmlformats.org/officeDocument/2006/math" xmlns:v="urn:schemas-microsoft-com:vml" xmlns:wp14="http://schemas.microsoft.com/office/word/2010/wordprocessingDrawing" xmlns:wp="http://schemas.openxmlformats.org/drawingml/2006/wordprocessingDrawing" xmlns:w10="urn:schemas-microsoft-com:office:word" xmlns:w="http://schemas.openxmlformats.org/wordprocessingml/2006/main" xmlns:w14="http://schemas.microsoft.com/office/word/2010/wordml" xmlns:w15="http://schemas.microsoft.com/office/word/2012/wordml" xmlns:w16se="http://schemas.microsoft.com/office/word/2015/wordml/symex" xmlns:wpg="http://schemas.microsoft.com/office/word/2010/wordprocessingGroup" xmlns:wpi="http://schemas.microsoft.com/office/word/2010/wordprocessingInk" xmlns:wne="http://schemas.microsoft.com/office/word/2006/wordml" xmlns:wps="http://schemas.microsoft.com/office/word/2010/wordprocessingShape" mc:Ignorable="w14 w15 w16se wp14">
+<w:hdr xmlns:wpc="http://schemas.microsoft.com/office/word/2010/wordprocessingCanvas" xmlns:cx="http://schemas.microsoft.com/office/drawing/2014/chartex" xmlns:cx1="http://schemas.microsoft.com/office/drawing/2015/9/8/chartex" xmlns:cx2="http://schemas.microsoft.com/office/drawing/2015/10/21/chartex" xmlns:cx3="http://schemas.microsoft.com/office/drawing/2016/5/9/chartex" xmlns:cx4="http://schemas.microsoft.com/office/drawing/2016/5/10/chartex" xmlns:cx5="http://schemas.microsoft.com/office/drawing/2016/5/11/chartex" xmlns:mc="http://schemas.openxmlformats.org/markup-compatibility/2006" xmlns:o="urn:schemas-microsoft-com:office:office" xmlns:r="http://schemas.openxmlformats.org/officeDocument/2006/relationships" xmlns:m="http://schemas.openxmlformats.org/officeDocument/2006/math" xmlns:v="urn:schemas-microsoft-com:vml" xmlns:wp14="http://schemas.microsoft.com/office/word/2010/wordprocessingDrawing" xmlns:wp="http://schemas.openxmlformats.org/drawingml/2006/wordprocessingDrawing" xmlns:w10="urn:schemas-microsoft-com:office:word" xmlns:w="http://schemas.openxmlformats.org/wordprocessingml/2006/main" xmlns:w14="http://schemas.microsoft.com/office/word/2010/wordml" xmlns:w15="http://schemas.microsoft.com/office/word/2012/wordml" xmlns:w16se="http://schemas.microsoft.com/office/word/2015/wordml/symex" xmlns:wpg="http://schemas.microsoft.com/office/word/2010/wordprocessingGroup" xmlns:wpi="http://schemas.microsoft.com/office/word/2010/wordprocessingInk" xmlns:wne="http://schemas.microsoft.com/office/word/2006/wordml" xmlns:wps="http://schemas.microsoft.com/office/word/2010/wordprocessingShape" mc:Ignorable="w14 w15 w16se wp14">
   <w:p>
     <w:pPr>
       <w:pStyle w:val="Cabealho"/>
@@ -4107,7 +4321,7 @@
     </w:rPrDefault>
     <w:pPrDefault/>
   </w:docDefaults>
-  <w:latentStyles w:defLockedState="0" w:defUIPriority="99" w:defSemiHidden="0" w:defUnhideWhenUsed="0" w:defQFormat="0" w:count="373">
+  <w:latentStyles w:defLockedState="0" w:defUIPriority="99" w:defSemiHidden="0" w:defUnhideWhenUsed="0" w:defQFormat="0" w:count="374">
     <w:lsdException w:name="Normal" w:uiPriority="0" w:qFormat="1"/>
     <w:lsdException w:name="heading 1" w:uiPriority="9" w:qFormat="1"/>
     <w:lsdException w:name="heading 2" w:semiHidden="1" w:uiPriority="9" w:unhideWhenUsed="1" w:qFormat="1"/>
@@ -4258,7 +4472,7 @@
     <w:lsdException w:name="Table Subtle 1" w:semiHidden="1" w:unhideWhenUsed="1"/>
     <w:lsdException w:name="Table Subtle 2" w:semiHidden="1" w:unhideWhenUsed="1"/>
     <w:lsdException w:name="Table Web 1" w:semiHidden="1" w:unhideWhenUsed="1"/>
-    <w:lsdException w:name="Table Web 3" w:semiHidden="1" w:unhideWhenUsed="1"/>
+    <w:lsdException w:name="Table Web 2" w:semiHidden="1" w:unhideWhenUsed="1"/>
     <w:lsdException w:name="Balloon Text" w:semiHidden="1" w:unhideWhenUsed="1"/>
     <w:lsdException w:name="Table Grid" w:uiPriority="39"/>
     <w:lsdException w:name="Placeholder Text" w:semiHidden="1"/>
@@ -4478,6 +4692,7 @@
     <w:lsdException w:name="List Table 7 Colorful Accent 6" w:uiPriority="52"/>
     <w:lsdException w:name="Mention" w:semiHidden="1" w:unhideWhenUsed="1"/>
     <w:lsdException w:name="Smart Hyperlink" w:semiHidden="1" w:unhideWhenUsed="1"/>
+    <w:lsdException w:name="Hashtag" w:semiHidden="1" w:unhideWhenUsed="1"/>
   </w:latentStyles>
   <w:style w:type="paragraph" w:default="1" w:styleId="Normal">
     <w:name w:val="Normal"/>

</xml_diff>

<commit_message>
Atualizado o Relatório de Acompanhamento da OS4813.
</commit_message>
<xml_diff>
--- a/00_GESTAO_GERAL/05_ORDEM_SERVICO/10_OS4813/01_GESTAO/OS 4813 - Documento de Acompanhamento.docx
+++ b/00_GESTAO_GERAL/05_ORDEM_SERVICO/10_OS4813/01_GESTAO/OS 4813 - Documento de Acompanhamento.docx
@@ -557,8 +557,10 @@
                 <w:sz w:val="24"/>
                 <w:szCs w:val="24"/>
               </w:rPr>
-              <w:t>77</w:t>
-            </w:r>
+              <w:t>26</w:t>
+            </w:r>
+            <w:bookmarkStart w:id="0" w:name="_GoBack"/>
+            <w:bookmarkEnd w:id="0"/>
             <w:r>
               <w:rPr>
                 <w:rFonts w:asciiTheme="minorHAnsi" w:hAnsiTheme="minorHAnsi"/>
@@ -650,14 +652,7 @@
                 <w:sz w:val="24"/>
                 <w:szCs w:val="24"/>
               </w:rPr>
-              <w:t>70</w:t>
-            </w:r>
-            <w:r>
-              <w:rPr>
-                <w:sz w:val="24"/>
-                <w:szCs w:val="24"/>
-              </w:rPr>
-              <w:t xml:space="preserve"> Dias</w:t>
+              <w:t>70 Dias</w:t>
             </w:r>
           </w:p>
         </w:tc>
@@ -2106,7 +2101,6 @@
               <w:spacing w:after="0"/>
               <w:jc w:val="both"/>
             </w:pPr>
-            <w:bookmarkStart w:id="0" w:name="_GoBack"/>
             <w:r>
               <w:t xml:space="preserve">Publicação de novas versões do caso de usos ECFUC0902 – Atualizar versão do Agente Digital no equipamento do contribuinte e ECFUC0911 – Instalador do Agente Digital Fiscal. Ajustes no ECF - Casos de Usos do Processo Equipamento Emissor de Cupom Fiscal, Dicionário de Dados e Modelo de Dados do ECF, para alteração do Fluxo Principal e ajuste no tratamento </w:t>
             </w:r>
@@ -2117,10 +2111,7 @@
               <w:t>"Sequencial do ECF", "Sequencial do Último ECF" e ajuste no fluxo principal quanto o momento da instalação, para at</w:t>
             </w:r>
             <w:r>
-              <w:t xml:space="preserve">ender aos Mantis 330, 375 e 327, </w:t>
-            </w:r>
-            <w:r>
-              <w:t>com a</w:t>
+              <w:t>ender aos Mantis 330, 375 e 327, com a</w:t>
             </w:r>
             <w:r>
               <w:t xml:space="preserve">créscimo de </w:t>
@@ -2140,7 +2131,6 @@
             <w:r>
               <w:t>.</w:t>
             </w:r>
-            <w:bookmarkEnd w:id="0"/>
           </w:p>
         </w:tc>
         <w:tc>
@@ -3965,37 +3955,7 @@
     </w:p>
     <w:p>
       <w:r>
-        <w:t xml:space="preserve">Considerado que a OS esteve paralisada por </w:t>
-      </w:r>
-      <w:r>
-        <w:t>26</w:t>
-      </w:r>
-      <w:r>
-        <w:t xml:space="preserve"> dias, entre os dias </w:t>
-      </w:r>
-      <w:r>
-        <w:t>20</w:t>
-      </w:r>
-      <w:r>
-        <w:t>/</w:t>
-      </w:r>
-      <w:r>
-        <w:t>10</w:t>
-      </w:r>
-      <w:r>
-        <w:t xml:space="preserve"> e </w:t>
-      </w:r>
-      <w:r>
-        <w:t>14</w:t>
-      </w:r>
-      <w:r>
-        <w:t>/</w:t>
-      </w:r>
-      <w:r>
-        <w:t>11</w:t>
-      </w:r>
-      <w:r>
-        <w:t xml:space="preserve"> para esclarecimento e alteração em casos de usos.</w:t>
+        <w:t>Considerado que a OS esteve paralisada por 26 dias, entre os dias 20/10 e 14/11 para esclarecimento e alteração em casos de usos.</w:t>
       </w:r>
     </w:p>
     <w:p/>
@@ -4100,7 +4060,7 @@
         <w:rStyle w:val="Nmerodepgina"/>
         <w:noProof/>
       </w:rPr>
-      <w:t>4</w:t>
+      <w:t>2</w:t>
     </w:r>
     <w:r>
       <w:rPr>
@@ -4141,7 +4101,7 @@
         <v:shape id="_x0000_s2051" type="#_x0000_t75" style="position:absolute;margin-left:275.05pt;margin-top:-9.15pt;width:211.25pt;height:35.9pt;z-index:251656704">
           <v:imagedata r:id="rId1" o:title=""/>
         </v:shape>
-        <o:OLEObject Type="Embed" ProgID="PBrush" ShapeID="_x0000_s2051" DrawAspect="Content" ObjectID="_1540648860" r:id="rId2"/>
+        <o:OLEObject Type="Embed" ProgID="PBrush" ShapeID="_x0000_s2051" DrawAspect="Content" ObjectID="_1540899201" r:id="rId2"/>
       </w:object>
     </w:r>
   </w:p>
@@ -4427,6 +4387,7 @@
     <w:lsdException w:name="HTML Sample" w:semiHidden="1" w:unhideWhenUsed="1"/>
     <w:lsdException w:name="HTML Typewriter" w:semiHidden="1" w:unhideWhenUsed="1"/>
     <w:lsdException w:name="HTML Variable" w:semiHidden="1" w:unhideWhenUsed="1"/>
+    <w:lsdException w:name="Normal Table" w:semiHidden="1" w:unhideWhenUsed="1"/>
     <w:lsdException w:name="annotation subject" w:semiHidden="1" w:unhideWhenUsed="1"/>
     <w:lsdException w:name="No List" w:semiHidden="1" w:unhideWhenUsed="1"/>
     <w:lsdException w:name="Outline List 1" w:semiHidden="1" w:unhideWhenUsed="1"/>
@@ -4473,8 +4434,10 @@
     <w:lsdException w:name="Table Subtle 2" w:semiHidden="1" w:unhideWhenUsed="1"/>
     <w:lsdException w:name="Table Web 1" w:semiHidden="1" w:unhideWhenUsed="1"/>
     <w:lsdException w:name="Table Web 2" w:semiHidden="1" w:unhideWhenUsed="1"/>
+    <w:lsdException w:name="Table Web 3" w:semiHidden="1" w:unhideWhenUsed="1"/>
     <w:lsdException w:name="Balloon Text" w:semiHidden="1" w:unhideWhenUsed="1"/>
     <w:lsdException w:name="Table Grid" w:uiPriority="39"/>
+    <w:lsdException w:name="Table Theme" w:semiHidden="1" w:unhideWhenUsed="1"/>
     <w:lsdException w:name="Placeholder Text" w:semiHidden="1"/>
     <w:lsdException w:name="No Spacing" w:uiPriority="1" w:qFormat="1"/>
     <w:lsdException w:name="Light Shading" w:uiPriority="60"/>

</xml_diff>

<commit_message>
Publicação de novas versões do caso de usos ECFUC0911 – Instalador do Agente Digital Fiscal. Ajustes no ECF - Casos de Usos do Processo Equipamento Emissor de Cupom Fiscal, Dicionário de Dados e Modelo de Dados do ECF, para eliminar login e senha proxy obrigatórios; Revisão do registro do log do ADF; Criação de novos fluxos de exceção. No Dicionário de Dados: Incluir campos de IND_SITUACAO na tabela TA_PAF; Incluir campos de identificador em algumas tabelas. No Modelo de Casos de Usos: Atualização do diagrama de estados do ECF; Criar a regra de negócio ECFRN0013 e novas mensagem para atender aos novos fluxos de exceção, com acréscimo de 4 dias corridos no prazo de execução da OS. E a atualização do documento de acompanhamento da OS 4813.
</commit_message>
<xml_diff>
--- a/00_GESTAO_GERAL/05_ORDEM_SERVICO/10_OS4813/01_GESTAO/OS 4813 - Documento de Acompanhamento.docx
+++ b/00_GESTAO_GERAL/05_ORDEM_SERVICO/10_OS4813/01_GESTAO/OS 4813 - Documento de Acompanhamento.docx
@@ -557,10 +557,8 @@
                 <w:sz w:val="24"/>
                 <w:szCs w:val="24"/>
               </w:rPr>
-              <w:t>26</w:t>
-            </w:r>
-            <w:bookmarkStart w:id="0" w:name="_GoBack"/>
-            <w:bookmarkEnd w:id="0"/>
+              <w:t>30</w:t>
+            </w:r>
             <w:r>
               <w:rPr>
                 <w:rFonts w:asciiTheme="minorHAnsi" w:hAnsiTheme="minorHAnsi"/>
@@ -652,7 +650,21 @@
                 <w:sz w:val="24"/>
                 <w:szCs w:val="24"/>
               </w:rPr>
-              <w:t>70 Dias</w:t>
+              <w:t>7</w:t>
+            </w:r>
+            <w:r>
+              <w:rPr>
+                <w:sz w:val="24"/>
+                <w:szCs w:val="24"/>
+              </w:rPr>
+              <w:t>4</w:t>
+            </w:r>
+            <w:r>
+              <w:rPr>
+                <w:sz w:val="24"/>
+                <w:szCs w:val="24"/>
+              </w:rPr>
+              <w:t xml:space="preserve"> Dias</w:t>
             </w:r>
           </w:p>
         </w:tc>
@@ -1388,7 +1400,7 @@
               <w:spacing w:after="0"/>
             </w:pPr>
             <w:r>
-              <w:t>18</w:t>
+              <w:t>22</w:t>
             </w:r>
             <w:r>
               <w:t>/</w:t>
@@ -1457,10 +1469,7 @@
               <w:spacing w:after="0"/>
             </w:pPr>
             <w:r>
-              <w:t>2</w:t>
-            </w:r>
-            <w:r>
-              <w:t>5</w:t>
+              <w:t>29</w:t>
             </w:r>
             <w:r>
               <w:t>/</w:t>
@@ -1532,7 +1541,7 @@
               <w:t>0</w:t>
             </w:r>
             <w:r>
-              <w:t>4</w:t>
+              <w:t>8</w:t>
             </w:r>
             <w:r>
               <w:t>/1</w:t>
@@ -1601,7 +1610,7 @@
               <w:spacing w:after="0"/>
             </w:pPr>
             <w:r>
-              <w:t>06</w:t>
+              <w:t>10</w:t>
             </w:r>
             <w:r>
               <w:t>/1</w:t>
@@ -1670,10 +1679,7 @@
               <w:spacing w:after="0"/>
             </w:pPr>
             <w:r>
-              <w:t>0</w:t>
-            </w:r>
-            <w:r>
-              <w:t>5</w:t>
+              <w:t>09</w:t>
             </w:r>
             <w:r>
               <w:t>/1</w:t>
@@ -1742,10 +1748,7 @@
               <w:spacing w:after="0"/>
             </w:pPr>
             <w:r>
-              <w:t>0</w:t>
-            </w:r>
-            <w:r>
-              <w:t>3</w:t>
+              <w:t>07</w:t>
             </w:r>
             <w:r>
               <w:t>/0</w:t>
@@ -2147,6 +2150,93 @@
           </w:p>
         </w:tc>
       </w:tr>
+      <w:tr>
+        <w:tc>
+          <w:tcPr>
+            <w:tcW w:w="1134" w:type="dxa"/>
+          </w:tcPr>
+          <w:p>
+            <w:pPr>
+              <w:spacing w:after="0"/>
+              <w:jc w:val="center"/>
+            </w:pPr>
+            <w:r>
+              <w:t>18/11/16</w:t>
+            </w:r>
+          </w:p>
+        </w:tc>
+        <w:tc>
+          <w:tcPr>
+            <w:tcW w:w="5102" w:type="dxa"/>
+          </w:tcPr>
+          <w:p>
+            <w:pPr>
+              <w:spacing w:after="0"/>
+              <w:jc w:val="both"/>
+            </w:pPr>
+            <w:r>
+              <w:t xml:space="preserve">Publicação de novas versões do caso de usos ECFUC0911 – Instalador do Agente Digital Fiscal. Ajustes no ECF - Casos de Usos do Processo Equipamento Emissor de Cupom Fiscal, Dicionário de Dados e Modelo de Dados do ECF, para eliminar </w:t>
+            </w:r>
+            <w:proofErr w:type="spellStart"/>
+            <w:r>
+              <w:t>login</w:t>
+            </w:r>
+            <w:proofErr w:type="spellEnd"/>
+            <w:r>
+              <w:t xml:space="preserve"> e senha proxy obrigatórios; Revisão do registro do log do ADF; Criação de novos fluxos de exceção. No Dicionário de Dados: Incluir campos de IND_SITUACAO na tabela TA_PAF; Incluir campos de identificador </w:t>
+            </w:r>
+            <w:r>
+              <w:t xml:space="preserve">em algumas </w:t>
+            </w:r>
+            <w:r>
+              <w:t xml:space="preserve">tabelas. No Modelo de Casos de Usos: Atualização do diagrama de estados do ECF; Criar a </w:t>
+            </w:r>
+            <w:r>
+              <w:t>r</w:t>
+            </w:r>
+            <w:r>
+              <w:t>egra de negócio ECFRN0013 e novas mensagem</w:t>
+            </w:r>
+            <w:r>
+              <w:t xml:space="preserve"> para atender aos novos fluxos de exceção</w:t>
+            </w:r>
+            <w:r>
+              <w:t>, com a</w:t>
+            </w:r>
+            <w:r>
+              <w:t xml:space="preserve">créscimo de </w:t>
+            </w:r>
+            <w:r>
+              <w:t>4</w:t>
+            </w:r>
+            <w:r>
+              <w:t xml:space="preserve"> dias corridos</w:t>
+            </w:r>
+            <w:r>
+              <w:t xml:space="preserve"> </w:t>
+            </w:r>
+            <w:r>
+              <w:t>no prazo de execução da OS</w:t>
+            </w:r>
+            <w:r>
+              <w:t>.</w:t>
+            </w:r>
+          </w:p>
+        </w:tc>
+        <w:tc>
+          <w:tcPr>
+            <w:tcW w:w="2835" w:type="dxa"/>
+          </w:tcPr>
+          <w:p>
+            <w:pPr>
+              <w:spacing w:after="0"/>
+            </w:pPr>
+            <w:r>
+              <w:t>CIAT - João Paulo</w:t>
+            </w:r>
+          </w:p>
+        </w:tc>
+      </w:tr>
     </w:tbl>
     <w:p>
       <w:pPr>
@@ -2813,14 +2903,19 @@
               <w:rPr>
                 <w:b/>
               </w:rPr>
-              <w:t>4,4</w:t>
+              <w:t>7</w:t>
+            </w:r>
+            <w:r>
+              <w:rPr>
+                <w:b/>
+              </w:rPr>
+              <w:t>,4</w:t>
             </w:r>
           </w:p>
         </w:tc>
         <w:tc>
           <w:tcPr>
             <w:tcW w:w="851" w:type="dxa"/>
-            <w:vAlign w:val="center"/>
           </w:tcPr>
           <w:p>
             <w:pPr>
@@ -2833,6 +2928,13 @@
                 <w:szCs w:val="20"/>
               </w:rPr>
             </w:pPr>
+            <w:r>
+              <w:rPr>
+                <w:b/>
+                <w:szCs w:val="20"/>
+              </w:rPr>
+              <w:t>0,0</w:t>
+            </w:r>
           </w:p>
         </w:tc>
         <w:tc>
@@ -3851,13 +3953,7 @@
               <w:rPr>
                 <w:b/>
               </w:rPr>
-              <w:t>1</w:t>
-            </w:r>
-            <w:r>
-              <w:rPr>
-                <w:b/>
-              </w:rPr>
-              <w:t>1</w:t>
+              <w:t>18</w:t>
             </w:r>
             <w:r>
               <w:rPr>
@@ -3869,7 +3965,7 @@
               <w:rPr>
                 <w:b/>
               </w:rPr>
-              <w:t>0</w:t>
+              <w:t>5</w:t>
             </w:r>
           </w:p>
         </w:tc>
@@ -3955,10 +4051,21 @@
     </w:p>
     <w:p>
       <w:r>
-        <w:t>Considerado que a OS esteve paralisada por 26 dias, entre os dias 20/10 e 14/11 para esclarecimento e alteração em casos de usos.</w:t>
+        <w:t xml:space="preserve">Considerado que a OS esteve paralisada por </w:t>
+      </w:r>
+      <w:r>
+        <w:t>30</w:t>
+      </w:r>
+      <w:r>
+        <w:t xml:space="preserve"> dias, entre os dias 20/10 e 1</w:t>
+      </w:r>
+      <w:r>
+        <w:t>8</w:t>
+      </w:r>
+      <w:r>
+        <w:t>/11 para esclarecimento e alteração em casos de usos.</w:t>
       </w:r>
     </w:p>
-    <w:p/>
     <w:p/>
     <w:p>
       <w:pPr>
@@ -3986,15 +4093,9 @@
       </w:r>
     </w:p>
     <w:p>
-      <w:pPr>
-        <w:rPr>
-          <w:b/>
-          <w:sz w:val="24"/>
-          <w:szCs w:val="24"/>
-        </w:rPr>
-      </w:pPr>
+      <w:bookmarkStart w:id="0" w:name="_GoBack"/>
+      <w:bookmarkEnd w:id="0"/>
     </w:p>
-    <w:p/>
     <w:p/>
     <w:p/>
     <w:sectPr>
@@ -4060,7 +4161,7 @@
         <w:rStyle w:val="Nmerodepgina"/>
         <w:noProof/>
       </w:rPr>
-      <w:t>2</w:t>
+      <w:t>4</w:t>
     </w:r>
     <w:r>
       <w:rPr>
@@ -4101,7 +4202,7 @@
         <v:shape id="_x0000_s2051" type="#_x0000_t75" style="position:absolute;margin-left:275.05pt;margin-top:-9.15pt;width:211.25pt;height:35.9pt;z-index:251656704">
           <v:imagedata r:id="rId1" o:title=""/>
         </v:shape>
-        <o:OLEObject Type="Embed" ProgID="PBrush" ShapeID="_x0000_s2051" DrawAspect="Content" ObjectID="_1540899201" r:id="rId2"/>
+        <o:OLEObject Type="Embed" ProgID="PBrush" ShapeID="_x0000_s2051" DrawAspect="Content" ObjectID="_1540993566" r:id="rId2"/>
       </w:object>
     </w:r>
   </w:p>

</xml_diff>